<commit_message>
Add Pull Request Checklist
</commit_message>
<xml_diff>
--- a/datascience/documentation/Pull Requests/Pull Requests.docx
+++ b/datascience/documentation/Pull Requests/Pull Requests.docx
@@ -1,6 +1,6 @@
 
 <file path=word/document.xml><?xml version="1.0" encoding="utf-8"?>
-<w:document xmlns:wpc="http://schemas.microsoft.com/office/word/2010/wordprocessingCanvas" xmlns:cx="http://schemas.microsoft.com/office/drawing/2014/chartex" xmlns:cx1="http://schemas.microsoft.com/office/drawing/2015/9/8/chartex" xmlns:cx2="http://schemas.microsoft.com/office/drawing/2015/10/21/chartex" xmlns:cx3="http://schemas.microsoft.com/office/drawing/2016/5/9/chartex" xmlns:cx4="http://schemas.microsoft.com/office/drawing/2016/5/10/chartex" xmlns:cx5="http://schemas.microsoft.com/office/drawing/2016/5/11/chartex" xmlns:cx6="http://schemas.microsoft.com/office/drawing/2016/5/12/chartex" xmlns:cx7="http://schemas.microsoft.com/office/drawing/2016/5/13/chartex" xmlns:cx8="http://schemas.microsoft.com/office/drawing/2016/5/14/chartex" xmlns:mc="http://schemas.openxmlformats.org/markup-compatibility/2006" xmlns:aink="http://schemas.microsoft.com/office/drawing/2016/ink" xmlns:am3d="http://schemas.microsoft.com/office/drawing/2017/model3d" xmlns:o="urn:schemas-microsoft-com:office:office" xmlns:oel="http://schemas.microsoft.com/office/2019/extlst" xmlns:r="http://schemas.openxmlformats.org/officeDocument/2006/relationships" xmlns:m="http://schemas.openxmlformats.org/officeDocument/2006/math" xmlns:v="urn:schemas-microsoft-com:vml" xmlns:wp14="http://schemas.microsoft.com/office/word/2010/wordprocessingDrawing" xmlns:wp="http://schemas.openxmlformats.org/drawingml/2006/wordprocessingDrawing" xmlns:w10="urn:schemas-microsoft-com:office:word" xmlns:w="http://schemas.openxmlformats.org/wordprocessingml/2006/main" xmlns:w14="http://schemas.microsoft.com/office/word/2010/wordml" xmlns:w15="http://schemas.microsoft.com/office/word/2012/wordml" xmlns:w16cex="http://schemas.microsoft.com/office/word/2018/wordml/cex" xmlns:w16cid="http://schemas.microsoft.com/office/word/2016/wordml/cid" xmlns:w16="http://schemas.microsoft.com/office/word/2018/wordml" xmlns:w16sdtdh="http://schemas.microsoft.com/office/word/2020/wordml/sdtdatahash" xmlns:w16se="http://schemas.microsoft.com/office/word/2015/wordml/symex" xmlns:wpg="http://schemas.microsoft.com/office/word/2010/wordprocessingGroup" xmlns:wpi="http://schemas.microsoft.com/office/word/2010/wordprocessingInk" xmlns:wne="http://schemas.microsoft.com/office/word/2006/wordml" xmlns:wps="http://schemas.microsoft.com/office/word/2010/wordprocessingShape" mc:Ignorable="w14 w15 w16se w16cid w16 w16cex w16sdtdh wp14">
+<w:document xmlns:wpc="http://schemas.microsoft.com/office/word/2010/wordprocessingCanvas" xmlns:cx="http://schemas.microsoft.com/office/drawing/2014/chartex" xmlns:cx1="http://schemas.microsoft.com/office/drawing/2015/9/8/chartex" xmlns:cx2="http://schemas.microsoft.com/office/drawing/2015/10/21/chartex" xmlns:cx3="http://schemas.microsoft.com/office/drawing/2016/5/9/chartex" xmlns:cx4="http://schemas.microsoft.com/office/drawing/2016/5/10/chartex" xmlns:cx5="http://schemas.microsoft.com/office/drawing/2016/5/11/chartex" xmlns:cx6="http://schemas.microsoft.com/office/drawing/2016/5/12/chartex" xmlns:cx7="http://schemas.microsoft.com/office/drawing/2016/5/13/chartex" xmlns:cx8="http://schemas.microsoft.com/office/drawing/2016/5/14/chartex" xmlns:mc="http://schemas.openxmlformats.org/markup-compatibility/2006" xmlns:aink="http://schemas.microsoft.com/office/drawing/2016/ink" xmlns:am3d="http://schemas.microsoft.com/office/drawing/2017/model3d" xmlns:o="urn:schemas-microsoft-com:office:office" xmlns:oel="http://schemas.microsoft.com/office/2019/extlst" xmlns:r="http://schemas.openxmlformats.org/officeDocument/2006/relationships" xmlns:m="http://schemas.openxmlformats.org/officeDocument/2006/math" xmlns:v="urn:schemas-microsoft-com:vml" xmlns:wp14="http://schemas.microsoft.com/office/word/2010/wordprocessingDrawing" xmlns:wp="http://schemas.openxmlformats.org/drawingml/2006/wordprocessingDrawing" xmlns:w10="urn:schemas-microsoft-com:office:word" xmlns:w="http://schemas.openxmlformats.org/wordprocessingml/2006/main" xmlns:w14="http://schemas.microsoft.com/office/word/2010/wordml" xmlns:w15="http://schemas.microsoft.com/office/word/2012/wordml" xmlns:w16cex="http://schemas.microsoft.com/office/word/2018/wordml/cex" xmlns:w16cid="http://schemas.microsoft.com/office/word/2016/wordml/cid" xmlns:w16="http://schemas.microsoft.com/office/word/2018/wordml" xmlns:w16du="http://schemas.microsoft.com/office/word/2023/wordml/word16du" xmlns:w16sdtdh="http://schemas.microsoft.com/office/word/2020/wordml/sdtdatahash" xmlns:w16sdtfl="http://schemas.microsoft.com/office/word/2024/wordml/sdtformatlock" xmlns:w16se="http://schemas.microsoft.com/office/word/2015/wordml/symex" xmlns:wpg="http://schemas.microsoft.com/office/word/2010/wordprocessingGroup" xmlns:wpi="http://schemas.microsoft.com/office/word/2010/wordprocessingInk" xmlns:wne="http://schemas.microsoft.com/office/word/2006/wordml" xmlns:wps="http://schemas.microsoft.com/office/word/2010/wordprocessingShape" mc:Ignorable="w14 w15 w16se w16cid w16 w16cex w16sdtdh w16sdtfl w16du wp14">
   <w:body>
     <w:p>
       <w:r>
@@ -422,15 +422,7 @@
       </w:pPr>
       <w:r>
         <w:lastRenderedPageBreak/>
-        <w:t xml:space="preserve">Select reviewers and choose 2 </w:t>
-      </w:r>
-      <w:proofErr w:type="gramStart"/>
-      <w:r>
-        <w:t>reviewers</w:t>
-      </w:r>
-      <w:proofErr w:type="gramEnd"/>
-      <w:r>
-        <w:t xml:space="preserve"> </w:t>
+        <w:t xml:space="preserve">Select reviewers and choose 2 reviewers </w:t>
       </w:r>
     </w:p>
     <w:p>
@@ -502,13 +494,8 @@
     <w:p/>
     <w:p>
       <w:r>
-        <w:t xml:space="preserve">Check you have added two </w:t>
-      </w:r>
-      <w:proofErr w:type="gramStart"/>
-      <w:r>
-        <w:t>reviewers</w:t>
-      </w:r>
-      <w:proofErr w:type="gramEnd"/>
+        <w:t>Check you have added two reviewers</w:t>
+      </w:r>
     </w:p>
     <w:p>
       <w:r>
@@ -561,23 +548,13 @@
         </w:tabs>
       </w:pPr>
       <w:r>
-        <w:t xml:space="preserve">Create your pull </w:t>
-      </w:r>
-      <w:proofErr w:type="gramStart"/>
-      <w:r>
-        <w:t>request</w:t>
-      </w:r>
-      <w:proofErr w:type="gramEnd"/>
-    </w:p>
-    <w:p>
-      <w:r>
-        <w:t xml:space="preserve">Create your pull request by pressing the green “create pull request” </w:t>
-      </w:r>
-      <w:proofErr w:type="gramStart"/>
-      <w:r>
-        <w:t>button</w:t>
-      </w:r>
-      <w:proofErr w:type="gramEnd"/>
+        <w:t>Create your pull request</w:t>
+      </w:r>
+    </w:p>
+    <w:p>
+      <w:r>
+        <w:t>Create your pull request by pressing the green “create pull request” button</w:t>
+      </w:r>
     </w:p>
     <w:p>
       <w:r>
@@ -585,7 +562,7 @@
           <w:noProof/>
         </w:rPr>
         <w:drawing>
-          <wp:anchor distT="0" distB="0" distL="114300" distR="114300" simplePos="0" relativeHeight="251663360" behindDoc="0" locked="0" layoutInCell="1" allowOverlap="1" wp14:anchorId="104CE925" wp14:editId="1898A1D8">
+          <wp:anchor distT="0" distB="0" distL="114300" distR="114300" simplePos="0" relativeHeight="251663360" behindDoc="0" locked="0" layoutInCell="1" allowOverlap="1" wp14:anchorId="104CE925" wp14:editId="06BAAAA6">
             <wp:simplePos x="0" y="0"/>
             <wp:positionH relativeFrom="margin">
               <wp:align>left</wp:align>
@@ -683,13 +660,8 @@
         </w:tabs>
       </w:pPr>
       <w:r>
-        <w:t xml:space="preserve">Check your </w:t>
-      </w:r>
-      <w:proofErr w:type="gramStart"/>
-      <w:r>
-        <w:t>emails</w:t>
-      </w:r>
-      <w:proofErr w:type="gramEnd"/>
+        <w:t>Check your emails</w:t>
+      </w:r>
     </w:p>
     <w:p>
       <w:r>
@@ -992,23 +964,21 @@
         </w:tabs>
       </w:pPr>
       <w:r>
-        <w:t xml:space="preserve">Check review </w:t>
+        <w:t>Check review status</w:t>
+      </w:r>
+    </w:p>
+    <w:p>
+      <w:r>
+        <w:t xml:space="preserve">Check both reviewers have approved your pull request. Look for green ticks against </w:t>
       </w:r>
       <w:proofErr w:type="gramStart"/>
       <w:r>
-        <w:t>status</w:t>
+        <w:t>reviewers</w:t>
       </w:r>
       <w:proofErr w:type="gramEnd"/>
-    </w:p>
-    <w:p>
-      <w:r>
-        <w:t xml:space="preserve">Check both reviewers have approved your pull request. Look for green ticks against reviewers </w:t>
-      </w:r>
-      <w:proofErr w:type="gramStart"/>
-      <w:r>
-        <w:t>names</w:t>
-      </w:r>
-      <w:proofErr w:type="gramEnd"/>
+      <w:r>
+        <w:t xml:space="preserve"> names</w:t>
+      </w:r>
     </w:p>
     <w:p>
       <w:r>
@@ -1060,13 +1030,8 @@
         </w:tabs>
       </w:pPr>
       <w:r>
-        <w:t xml:space="preserve">Merge pull </w:t>
-      </w:r>
-      <w:proofErr w:type="gramStart"/>
-      <w:r>
-        <w:t>request</w:t>
-      </w:r>
-      <w:proofErr w:type="gramEnd"/>
+        <w:t>Merge pull request</w:t>
+      </w:r>
     </w:p>
     <w:p>
       <w:r>
@@ -1194,23 +1159,13 @@
         <w:pStyle w:val="Heading1"/>
       </w:pPr>
       <w:r>
-        <w:t xml:space="preserve">View open pull </w:t>
-      </w:r>
-      <w:proofErr w:type="gramStart"/>
-      <w:r>
-        <w:t>requests</w:t>
-      </w:r>
-      <w:proofErr w:type="gramEnd"/>
-    </w:p>
-    <w:p>
-      <w:r>
-        <w:t xml:space="preserve">On GitHub, select “Pull </w:t>
-      </w:r>
-      <w:proofErr w:type="gramStart"/>
-      <w:r>
-        <w:t>requests”</w:t>
-      </w:r>
-      <w:proofErr w:type="gramEnd"/>
+        <w:t>View open pull requests</w:t>
+      </w:r>
+    </w:p>
+    <w:p>
+      <w:r>
+        <w:t>On GitHub, select “Pull requests”</w:t>
+      </w:r>
     </w:p>
     <w:p>
       <w:r>
@@ -1269,23 +1224,13 @@
         <w:t xml:space="preserve">Select </w:t>
       </w:r>
       <w:r>
-        <w:t xml:space="preserve">a Use Case to </w:t>
-      </w:r>
-      <w:proofErr w:type="gramStart"/>
-      <w:r>
-        <w:t>review</w:t>
-      </w:r>
-      <w:proofErr w:type="gramEnd"/>
-    </w:p>
-    <w:p>
-      <w:r>
-        <w:t xml:space="preserve">Select the “Reviews” tab and the “Awaiting review from </w:t>
-      </w:r>
-      <w:proofErr w:type="gramStart"/>
-      <w:r>
-        <w:t>you”</w:t>
-      </w:r>
-      <w:proofErr w:type="gramEnd"/>
+        <w:t>a Use Case to review</w:t>
+      </w:r>
+    </w:p>
+    <w:p>
+      <w:r>
+        <w:t>Select the “Reviews” tab and the “Awaiting review from you”</w:t>
+      </w:r>
     </w:p>
     <w:p>
       <w:pPr>
@@ -1353,23 +1298,13 @@
         <w:pStyle w:val="Heading1"/>
       </w:pPr>
       <w:r>
-        <w:t xml:space="preserve">Check your emails for review </w:t>
-      </w:r>
-      <w:proofErr w:type="gramStart"/>
-      <w:r>
-        <w:t>requests</w:t>
-      </w:r>
-      <w:proofErr w:type="gramEnd"/>
-    </w:p>
-    <w:p>
-      <w:r>
-        <w:t xml:space="preserve">Follow the link to the use case from your </w:t>
-      </w:r>
-      <w:proofErr w:type="gramStart"/>
-      <w:r>
-        <w:t>email</w:t>
-      </w:r>
-      <w:proofErr w:type="gramEnd"/>
+        <w:t>Check your emails for review requests</w:t>
+      </w:r>
+    </w:p>
+    <w:p>
+      <w:r>
+        <w:t>Follow the link to the use case from your email</w:t>
+      </w:r>
     </w:p>
     <w:p>
       <w:r>
@@ -1536,7 +1471,7 @@
           </mc:Choice>
           <mc:Fallback>
             <w:pict>
-              <v:oval w14:anchorId="254A147B" id="Oval 3" o:spid="_x0000_s1026" style="position:absolute;margin-left:261.1pt;margin-top:57.4pt;width:114.1pt;height:33.55pt;z-index:251666432;visibility:visible;mso-wrap-style:square;mso-height-percent:0;mso-wrap-distance-left:9pt;mso-wrap-distance-top:0;mso-wrap-distance-right:9pt;mso-wrap-distance-bottom:0;mso-position-horizontal:absolute;mso-position-horizontal-relative:text;mso-position-vertical:absolute;mso-position-vertical-relative:text;mso-height-percent:0;mso-height-relative:margin;v-text-anchor:middle" o:gfxdata="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" filled="f" strokecolor="red" strokeweight="1pt">
+              <v:oval w14:anchorId="254A147B" id="Oval 3" o:spid="_x0000_s1026" style="position:absolute;margin-left:261.1pt;margin-top:57.4pt;width:114.1pt;height:33.55pt;z-index:251666432;visibility:visible;mso-wrap-style:square;mso-height-percent:0;mso-wrap-distance-left:9pt;mso-wrap-distance-top:0;mso-wrap-distance-right:9pt;mso-wrap-distance-bottom:0;mso-position-horizontal:absolute;mso-position-horizontal-relative:text;mso-position-vertical:absolute;mso-position-vertical-relative:text;mso-height-percent:0;mso-height-relative:margin;v-text-anchor:middle" o:gfxdata="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" filled="f" strokecolor="red" strokeweight="1pt">
                 <v:stroke joinstyle="miter"/>
               </v:oval>
             </w:pict>
@@ -1600,7 +1535,7 @@
                 <v:path o:extrusionok="f" gradientshapeok="t" o:connecttype="rect"/>
                 <o:lock v:ext="edit" aspectratio="t"/>
               </v:shapetype>
-              <v:shape id="Ink 2" o:spid="_x0000_s1026" type="#_x0000_t75" style="position:absolute;margin-left:274.5pt;margin-top:66.2pt;width:82.95pt;height:16.7pt;z-index:251665408;visibility:visible;mso-wrap-style:square;mso-wrap-distance-left:9pt;mso-wrap-distance-top:0;mso-wrap-distance-right:9pt;mso-wrap-distance-bottom:0;mso-position-horizontal:absolute;mso-position-horizontal-relative:text;mso-position-vertical:absolute;mso-position-vertical-relative:text" o:gfxdata="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">
+              <v:shape id="Ink 2" o:spid="_x0000_s1026" type="#_x0000_t75" style="position:absolute;margin-left:274.5pt;margin-top:66.2pt;width:82.95pt;height:16.7pt;z-index:251665408;visibility:visible;mso-wrap-style:square;mso-wrap-distance-left:9pt;mso-wrap-distance-top:0;mso-wrap-distance-right:9pt;mso-wrap-distance-bottom:0;mso-position-horizontal:absolute;mso-position-horizontal-relative:text;mso-position-vertical:absolute;mso-position-vertical-relative:text" o:gfxdata="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">
                 <v:imagedata r:id="rId26" o:title=""/>
               </v:shape>
             </w:pict>
@@ -1784,184 +1719,135 @@
         </w:drawing>
       </w:r>
     </w:p>
-    <w:p>
-      <w:pPr>
-        <w:pStyle w:val="Heading1"/>
-      </w:pPr>
-      <w:r>
-        <w:t>Things to check for in the “Preview” view:</w:t>
-      </w:r>
-    </w:p>
-    <w:p>
-      <w:r>
-        <w:rPr>
-          <w:noProof/>
-        </w:rPr>
-        <w:drawing>
-          <wp:inline distT="0" distB="0" distL="0" distR="0" wp14:anchorId="3B99163A" wp14:editId="59C16760">
-            <wp:extent cx="5745978" cy="640135"/>
-            <wp:effectExtent l="0" t="0" r="7620" b="7620"/>
-            <wp:docPr id="721656594" name="Picture 1"/>
-            <wp:cNvGraphicFramePr>
-              <a:graphicFrameLocks xmlns:a="http://schemas.openxmlformats.org/drawingml/2006/main" noChangeAspect="1"/>
-            </wp:cNvGraphicFramePr>
-            <a:graphic xmlns:a="http://schemas.openxmlformats.org/drawingml/2006/main">
-              <a:graphicData uri="http://schemas.openxmlformats.org/drawingml/2006/picture">
-                <pic:pic xmlns:pic="http://schemas.openxmlformats.org/drawingml/2006/picture">
-                  <pic:nvPicPr>
-                    <pic:cNvPr id="721656594" name=""/>
-                    <pic:cNvPicPr/>
-                  </pic:nvPicPr>
-                  <pic:blipFill>
-                    <a:blip r:embed="rId29"/>
-                    <a:stretch>
-                      <a:fillRect/>
-                    </a:stretch>
-                  </pic:blipFill>
-                  <pic:spPr>
-                    <a:xfrm>
-                      <a:off x="0" y="0"/>
-                      <a:ext cx="5745978" cy="640135"/>
-                    </a:xfrm>
-                    <a:prstGeom prst="rect">
-                      <a:avLst/>
-                    </a:prstGeom>
-                  </pic:spPr>
-                </pic:pic>
-              </a:graphicData>
-            </a:graphic>
-          </wp:inline>
-        </w:drawing>
-      </w:r>
-    </w:p>
     <w:p/>
     <w:p/>
     <w:p/>
     <w:p/>
     <w:p/>
     <w:p/>
-    <w:p>
-      <w:r>
-        <w:rPr>
-          <w:noProof/>
-        </w:rPr>
-        <w:lastRenderedPageBreak/>
-        <w:drawing>
-          <wp:anchor distT="0" distB="0" distL="114300" distR="114300" simplePos="0" relativeHeight="251659264" behindDoc="0" locked="0" layoutInCell="1" allowOverlap="1" wp14:anchorId="30584E15" wp14:editId="3C822E61">
-            <wp:simplePos x="0" y="0"/>
-            <wp:positionH relativeFrom="margin">
-              <wp:posOffset>3315970</wp:posOffset>
-            </wp:positionH>
-            <wp:positionV relativeFrom="paragraph">
-              <wp:posOffset>170955</wp:posOffset>
-            </wp:positionV>
-            <wp:extent cx="2994660" cy="3096260"/>
-            <wp:effectExtent l="0" t="0" r="0" b="8890"/>
-            <wp:wrapNone/>
-            <wp:docPr id="1310933566" name="Picture 1" descr="A screenshot of a computer&#10;&#10;Description automatically generated"/>
-            <wp:cNvGraphicFramePr>
-              <a:graphicFrameLocks xmlns:a="http://schemas.openxmlformats.org/drawingml/2006/main" noChangeAspect="1"/>
-            </wp:cNvGraphicFramePr>
-            <a:graphic xmlns:a="http://schemas.openxmlformats.org/drawingml/2006/main">
-              <a:graphicData uri="http://schemas.openxmlformats.org/drawingml/2006/picture">
-                <pic:pic xmlns:pic="http://schemas.openxmlformats.org/drawingml/2006/picture">
-                  <pic:nvPicPr>
-                    <pic:cNvPr id="1310933566" name="Picture 1" descr="A screenshot of a computer&#10;&#10;Description automatically generated"/>
-                    <pic:cNvPicPr/>
-                  </pic:nvPicPr>
-                  <pic:blipFill rotWithShape="1">
-                    <a:blip r:embed="rId30">
-                      <a:extLst>
-                        <a:ext uri="{28A0092B-C50C-407E-A947-70E740481C1C}">
-                          <a14:useLocalDpi xmlns:a14="http://schemas.microsoft.com/office/drawing/2010/main" val="0"/>
-                        </a:ext>
-                      </a:extLst>
-                    </a:blip>
-                    <a:srcRect l="6986" r="20767"/>
-                    <a:stretch/>
-                  </pic:blipFill>
-                  <pic:spPr bwMode="auto">
-                    <a:xfrm>
-                      <a:off x="0" y="0"/>
-                      <a:ext cx="2994660" cy="3096260"/>
-                    </a:xfrm>
-                    <a:prstGeom prst="rect">
-                      <a:avLst/>
-                    </a:prstGeom>
-                    <a:ln>
-                      <a:noFill/>
-                    </a:ln>
-                    <a:extLst>
-                      <a:ext uri="{53640926-AAD7-44D8-BBD7-CCE9431645EC}">
-                        <a14:shadowObscured xmlns:a14="http://schemas.microsoft.com/office/drawing/2010/main"/>
-                      </a:ext>
-                    </a:extLst>
-                  </pic:spPr>
-                </pic:pic>
-              </a:graphicData>
-            </a:graphic>
-            <wp14:sizeRelH relativeFrom="page">
-              <wp14:pctWidth>0</wp14:pctWidth>
-            </wp14:sizeRelH>
-            <wp14:sizeRelV relativeFrom="page">
-              <wp14:pctHeight>0</wp14:pctHeight>
-            </wp14:sizeRelV>
-          </wp:anchor>
-        </w:drawing>
-      </w:r>
-    </w:p>
-    <w:p>
-      <w:pPr>
-        <w:rPr>
-          <w:b/>
-          <w:bCs/>
-        </w:rPr>
-      </w:pPr>
-      <w:r>
-        <w:rPr>
-          <w:b/>
-          <w:bCs/>
-        </w:rPr>
-        <w:t xml:space="preserve">Dataset import </w:t>
-      </w:r>
-    </w:p>
-    <w:p>
-      <w:r>
-        <w:t>– Must be API v2.1</w:t>
-      </w:r>
-    </w:p>
-    <w:p>
-      <w:r>
-        <w:t>– API key must NOT be visible</w:t>
-      </w:r>
-    </w:p>
     <w:p/>
     <w:p/>
     <w:p/>
     <w:p/>
-    <w:p/>
-    <w:p/>
-    <w:p>
-      <w:pPr>
-        <w:rPr>
+    <w:p>
+      <w:pPr>
+        <w:rPr>
+          <w:rFonts w:asciiTheme="majorHAnsi" w:eastAsiaTheme="majorEastAsia" w:hAnsiTheme="majorHAnsi" w:cstheme="majorBidi"/>
           <w:b/>
           <w:bCs/>
-        </w:rPr>
-      </w:pPr>
-    </w:p>
-    <w:p>
-      <w:pPr>
-        <w:rPr>
+          <w:color w:val="203572"/>
+          <w:sz w:val="28"/>
+          <w:szCs w:val="28"/>
+        </w:rPr>
+      </w:pPr>
+      <w:r>
+        <w:rPr>
+          <w:rFonts w:asciiTheme="majorHAnsi" w:eastAsiaTheme="majorEastAsia" w:hAnsiTheme="majorHAnsi" w:cstheme="majorBidi"/>
           <w:b/>
           <w:bCs/>
-        </w:rPr>
-      </w:pPr>
-    </w:p>
-    <w:p>
-      <w:pPr>
-        <w:rPr>
+          <w:color w:val="203572"/>
+          <w:sz w:val="28"/>
+          <w:szCs w:val="28"/>
+        </w:rPr>
+        <w:lastRenderedPageBreak/>
+        <w:t>Pull Request Review Checklist</w:t>
+      </w:r>
+      <w:r>
+        <w:rPr>
+          <w:rFonts w:asciiTheme="majorHAnsi" w:eastAsiaTheme="majorEastAsia" w:hAnsiTheme="majorHAnsi" w:cstheme="majorBidi"/>
           <w:b/>
           <w:bCs/>
+          <w:color w:val="203572"/>
+          <w:sz w:val="28"/>
+          <w:szCs w:val="28"/>
+        </w:rPr>
+        <w:t xml:space="preserve"> </w:t>
+      </w:r>
+    </w:p>
+    <w:p>
+      <w:pPr>
+        <w:jc w:val="both"/>
+      </w:pPr>
+      <w:r>
+        <w:t xml:space="preserve">This checklist is designed to ensure consistency, quality, and adherence to standards when reviewing GitHub pull requests. Each item below should be reviewed carefully before approving a pull </w:t>
+      </w:r>
+      <w:proofErr w:type="spellStart"/>
+      <w:r>
+        <w:t>reuest</w:t>
+      </w:r>
+      <w:proofErr w:type="spellEnd"/>
+      <w:r>
+        <w:t>. Use the heading of each checklist item and write down your comments if the use case has met requirements from the checklist.</w:t>
+      </w:r>
+    </w:p>
+    <w:p>
+      <w:pPr>
+        <w:rPr>
+          <w:b/>
+          <w:bCs/>
+        </w:rPr>
+      </w:pPr>
+      <w:r>
+        <w:rPr>
+          <w:b/>
+          <w:bCs/>
+        </w:rPr>
+        <w:t xml:space="preserve">Dataset </w:t>
+      </w:r>
+      <w:r>
+        <w:rPr>
+          <w:b/>
+          <w:bCs/>
+        </w:rPr>
+        <w:t>I</w:t>
+      </w:r>
+      <w:r>
+        <w:rPr>
+          <w:b/>
+          <w:bCs/>
+        </w:rPr>
+        <w:t xml:space="preserve">mport </w:t>
+      </w:r>
+    </w:p>
+    <w:p>
+      <w:r>
+        <w:t>– T</w:t>
+      </w:r>
+      <w:r>
+        <w:t xml:space="preserve">he dataset is being accessed via </w:t>
+      </w:r>
+      <w:r>
+        <w:t>API v2.1 to pull data from the Melbourne Open Data portal.</w:t>
+      </w:r>
+    </w:p>
+    <w:p>
+      <w:r>
+        <w:t>– API key must NOT be visible</w:t>
+      </w:r>
+    </w:p>
+    <w:p>
+      <w:r>
+        <w:t>– If an external dataset is used, a csv version of the file must also be uploaded to the repository</w:t>
+      </w:r>
+    </w:p>
+    <w:p>
+      <w:hyperlink r:id="rId29" w:history="1">
+        <w:r>
+          <w:rPr>
+            <w:rStyle w:val="Hyperlink"/>
+          </w:rPr>
+          <w:t>Instruction on API Key</w:t>
+        </w:r>
+      </w:hyperlink>
+      <w:r>
+        <w:t xml:space="preserve"> </w:t>
+      </w:r>
+    </w:p>
+    <w:p>
+      <w:pPr>
+        <w:rPr>
+          <w:b/>
+          <w:bCs/>
         </w:rPr>
       </w:pPr>
       <w:r>
@@ -1969,13 +1855,13 @@
           <w:noProof/>
         </w:rPr>
         <w:drawing>
-          <wp:anchor distT="0" distB="0" distL="114300" distR="114300" simplePos="0" relativeHeight="251660288" behindDoc="0" locked="0" layoutInCell="1" allowOverlap="1" wp14:anchorId="2660A90A" wp14:editId="4B164568">
+          <wp:anchor distT="0" distB="0" distL="114300" distR="114300" simplePos="0" relativeHeight="251668480" behindDoc="0" locked="0" layoutInCell="1" allowOverlap="1" wp14:anchorId="3D8181EE" wp14:editId="2C625A7C">
             <wp:simplePos x="0" y="0"/>
             <wp:positionH relativeFrom="column">
-              <wp:posOffset>4046220</wp:posOffset>
+              <wp:posOffset>4039235</wp:posOffset>
             </wp:positionH>
             <wp:positionV relativeFrom="paragraph">
-              <wp:posOffset>133985</wp:posOffset>
+              <wp:posOffset>258815</wp:posOffset>
             </wp:positionV>
             <wp:extent cx="2606040" cy="1043940"/>
             <wp:effectExtent l="0" t="0" r="3810" b="3810"/>
@@ -1992,7 +1878,7 @@
                     <pic:cNvPicPr/>
                   </pic:nvPicPr>
                   <pic:blipFill>
-                    <a:blip r:embed="rId31">
+                    <a:blip r:embed="rId30">
                       <a:extLst>
                         <a:ext uri="{28A0092B-C50C-407E-A947-70E740481C1C}">
                           <a14:useLocalDpi xmlns:a14="http://schemas.microsoft.com/office/drawing/2010/main" val="0"/>
@@ -2024,66 +1910,99 @@
           </wp:anchor>
         </w:drawing>
       </w:r>
-      <w:r>
+    </w:p>
+    <w:p>
+      <w:pPr>
         <w:rPr>
           <w:b/>
           <w:bCs/>
         </w:rPr>
-        <w:t>C</w:t>
-      </w:r>
+      </w:pPr>
       <w:r>
         <w:rPr>
           <w:b/>
           <w:bCs/>
         </w:rPr>
-        <w:t>ode</w:t>
-      </w:r>
-      <w:r>
+        <w:t>Code Quality &amp; Readability</w:t>
+      </w:r>
+    </w:p>
+    <w:p>
+      <w:r>
+        <w:t>– Code must be well-structured and easy to understand</w:t>
+      </w:r>
+    </w:p>
+    <w:p>
+      <w:r>
+        <w:t>– Comments must have a space and capital letter for first word</w:t>
+      </w:r>
+    </w:p>
+    <w:p>
+      <w:r>
+        <w:t xml:space="preserve">– </w:t>
+      </w:r>
+      <w:r>
+        <w:t xml:space="preserve"> Variable names are meaningful and self-explanatory.</w:t>
+      </w:r>
+    </w:p>
+    <w:p>
+      <w:r>
+        <w:t xml:space="preserve">– </w:t>
+      </w:r>
+      <w:r>
+        <w:t xml:space="preserve"> Appropriate inline comments and documentation are included where necessary.</w:t>
+      </w:r>
+    </w:p>
+    <w:p>
+      <w:r>
+        <w:t xml:space="preserve">– </w:t>
+      </w:r>
+      <w:r>
+        <w:t xml:space="preserve">Required libraries are </w:t>
+      </w:r>
+      <w:r>
+        <w:t xml:space="preserve">imported </w:t>
+      </w:r>
+      <w:r>
+        <w:t>at the beginning of the notebook.</w:t>
+      </w:r>
+    </w:p>
+    <w:p>
+      <w:pPr>
         <w:rPr>
           <w:b/>
           <w:bCs/>
         </w:rPr>
-        <w:t xml:space="preserve"> </w:t>
-      </w:r>
-      <w:proofErr w:type="gramStart"/>
-      <w:r>
+      </w:pPr>
+    </w:p>
+    <w:p>
+      <w:pPr>
         <w:rPr>
           <w:b/>
           <w:bCs/>
         </w:rPr>
-        <w:t>sections</w:t>
-      </w:r>
-      <w:proofErr w:type="gramEnd"/>
-    </w:p>
-    <w:p>
-      <w:r>
-        <w:t xml:space="preserve">– </w:t>
-      </w:r>
-      <w:r>
-        <w:t>Code must be clear and easily readable</w:t>
-      </w:r>
-    </w:p>
-    <w:p>
-      <w:r>
-        <w:t>– Comments m</w:t>
-      </w:r>
-      <w:r>
-        <w:t>ust have a space and capital letter for first word</w:t>
-      </w:r>
-    </w:p>
-    <w:p>
-      <w:r>
-        <w:t>– Explain code in a way that can be easily followed</w:t>
-      </w:r>
-    </w:p>
-    <w:p/>
-    <w:p>
-      <w:pPr>
+      </w:pPr>
+      <w:r>
         <w:rPr>
           <w:b/>
           <w:bCs/>
         </w:rPr>
-      </w:pPr>
+        <w:t>Use Case Naming Conventions</w:t>
+      </w:r>
+    </w:p>
+    <w:p>
+      <w:r>
+        <w:t>– Use case name must follow the correct standard. Use this below tool and follow the instructions to rename the code file and your use case on MS Planner:</w:t>
+      </w:r>
+    </w:p>
+    <w:p>
+      <w:hyperlink r:id="rId31" w:history="1">
+        <w:r>
+          <w:rPr>
+            <w:rStyle w:val="Hyperlink"/>
+          </w:rPr>
+          <w:t>Use Case Naming Tool</w:t>
+        </w:r>
+      </w:hyperlink>
     </w:p>
     <w:p>
       <w:pPr>
@@ -2092,31 +2011,28 @@
           <w:bCs/>
         </w:rPr>
       </w:pPr>
-      <w:r>
+    </w:p>
+    <w:p>
+      <w:pPr>
         <w:rPr>
           <w:b/>
           <w:bCs/>
         </w:rPr>
-        <w:t>Markdown style, c</w:t>
-      </w:r>
+      </w:pPr>
       <w:r>
         <w:rPr>
           <w:b/>
           <w:bCs/>
         </w:rPr>
-        <w:t>olours in graphs and tables</w:t>
-      </w:r>
-    </w:p>
-    <w:p>
-      <w:r>
-        <w:t>– Adhere to Chameleon Company requirements</w:t>
-      </w:r>
-    </w:p>
-    <w:p>
-      <w:r>
-        <w:t>– Details in use Case publishing guide on page 3</w:t>
-      </w:r>
-    </w:p>
+        <w:t>Pull Request Location</w:t>
+      </w:r>
+    </w:p>
+    <w:p>
+      <w:r>
+        <w:t>– Use case has been submitted under the correct folder (MOP-Code – Playground)</w:t>
+      </w:r>
+    </w:p>
+    <w:p/>
     <w:p>
       <w:pPr>
         <w:rPr>
@@ -2124,389 +2040,199 @@
           <w:bCs/>
         </w:rPr>
       </w:pPr>
+      <w:r>
+        <w:rPr>
+          <w:b/>
+          <w:bCs/>
+        </w:rPr>
+        <w:t>Language</w:t>
+      </w:r>
+    </w:p>
+    <w:p>
+      <w:r>
+        <w:t xml:space="preserve">– </w:t>
+      </w:r>
+      <w:r>
+        <w:t>The content is free from major spelling or grammar issues.</w:t>
+      </w:r>
+    </w:p>
+    <w:p>
+      <w:r>
+        <w:rPr>
+          <w:lang w:val="en-US"/>
+        </w:rPr>
+        <w:t xml:space="preserve">– </w:t>
+      </w:r>
+      <w:r>
+        <w:rPr>
+          <w:lang w:val="en-US"/>
+        </w:rPr>
+        <w:t>Australian English spelling is used throughout (e.g., “</w:t>
+      </w:r>
+      <w:proofErr w:type="spellStart"/>
+      <w:r>
+        <w:rPr>
+          <w:lang w:val="en-US"/>
+        </w:rPr>
+        <w:t>standardisation</w:t>
+      </w:r>
+      <w:proofErr w:type="spellEnd"/>
+      <w:r>
+        <w:rPr>
+          <w:lang w:val="en-US"/>
+        </w:rPr>
+        <w:t>” instead of “standardization”).</w:t>
+      </w:r>
+    </w:p>
+    <w:p/>
+    <w:p>
+      <w:pPr>
+        <w:rPr>
+          <w:b/>
+          <w:bCs/>
+        </w:rPr>
+      </w:pPr>
+      <w:r>
+        <w:rPr>
+          <w:b/>
+          <w:bCs/>
+        </w:rPr>
+        <w:t>Visualisation</w:t>
+      </w:r>
+    </w:p>
+    <w:p>
+      <w:r>
+        <w:t>– All visualisations must have proper legends, labels and interpretations</w:t>
+      </w:r>
+    </w:p>
+    <w:p/>
+    <w:p>
+      <w:pPr>
+        <w:rPr>
+          <w:b/>
+          <w:bCs/>
+        </w:rPr>
+      </w:pPr>
+      <w:r>
+        <w:rPr>
+          <w:b/>
+          <w:bCs/>
+        </w:rPr>
+        <w:t>Tutorial Quality</w:t>
+      </w:r>
+    </w:p>
+    <w:p>
+      <w:r>
+        <w:t xml:space="preserve">– </w:t>
+      </w:r>
+      <w:r>
+        <w:t>The use case is written as a clear, step-by-step guide.</w:t>
+      </w:r>
+    </w:p>
+    <w:p>
+      <w:r>
+        <w:rPr>
+          <w:lang w:val="en-US"/>
+        </w:rPr>
+        <w:lastRenderedPageBreak/>
+        <w:t>–</w:t>
+      </w:r>
+      <w:r>
+        <w:t xml:space="preserve"> Insights</w:t>
+      </w:r>
+      <w:r>
+        <w:t xml:space="preserve">, </w:t>
+      </w:r>
+      <w:r>
+        <w:t>libraries</w:t>
+      </w:r>
+      <w:r>
+        <w:t>, and tools used are clearly described.</w:t>
+      </w:r>
+    </w:p>
+    <w:p>
+      <w:pPr>
+        <w:rPr>
+          <w:lang w:val="en-US"/>
+        </w:rPr>
+      </w:pPr>
+      <w:r>
+        <w:rPr>
+          <w:lang w:val="en-US"/>
+        </w:rPr>
+        <w:t>–</w:t>
+      </w:r>
+      <w:r>
+        <w:rPr>
+          <w:lang w:val="en-US"/>
+        </w:rPr>
+        <w:t xml:space="preserve"> </w:t>
+      </w:r>
+      <w:r>
+        <w:rPr>
+          <w:lang w:val="en-US"/>
+        </w:rPr>
+        <w:t>The content is educational and accessible to new users exploring open data.</w:t>
+      </w:r>
+    </w:p>
+    <w:p>
+      <w:pPr>
+        <w:rPr>
+          <w:b/>
+          <w:bCs/>
+        </w:rPr>
+      </w:pPr>
+    </w:p>
+    <w:p>
+      <w:pPr>
+        <w:rPr>
+          <w:b/>
+          <w:bCs/>
+        </w:rPr>
+      </w:pPr>
+      <w:r>
+        <w:rPr>
+          <w:b/>
+          <w:bCs/>
+        </w:rPr>
+        <w:t>Use Case Template</w:t>
+      </w:r>
+    </w:p>
+    <w:p>
+      <w:r>
+        <w:t xml:space="preserve">– </w:t>
+      </w:r>
+      <w:r>
+        <w:t>The correct Use Case Template has been used</w:t>
+      </w:r>
+      <w:r>
+        <w:t>:</w:t>
+      </w:r>
+    </w:p>
+    <w:p>
       <w:hyperlink r:id="rId32" w:history="1">
         <w:r>
           <w:rPr>
             <w:rStyle w:val="Hyperlink"/>
           </w:rPr>
-          <w:t>MOP-Code/</w:t>
-        </w:r>
-        <w:proofErr w:type="spellStart"/>
-        <w:r>
-          <w:rPr>
-            <w:rStyle w:val="Hyperlink"/>
-          </w:rPr>
-          <w:t>datascience</w:t>
-        </w:r>
-        <w:proofErr w:type="spellEnd"/>
-        <w:r>
-          <w:rPr>
-            <w:rStyle w:val="Hyperlink"/>
-          </w:rPr>
-          <w:t>/documentation/Use case publishing guide.pdf at master · Chameleon-company/MOP-Code (github.com)</w:t>
+          <w:t>Use Case Template</w:t>
         </w:r>
       </w:hyperlink>
     </w:p>
     <w:p>
       <w:pPr>
-        <w:rPr>
-          <w:b/>
-          <w:bCs/>
-        </w:rPr>
-      </w:pPr>
-    </w:p>
-    <w:p>
-      <w:pPr>
-        <w:rPr>
-          <w:b/>
-          <w:bCs/>
-        </w:rPr>
-      </w:pPr>
-    </w:p>
-    <w:p>
-      <w:pPr>
-        <w:rPr>
-          <w:b/>
-          <w:bCs/>
-        </w:rPr>
-      </w:pPr>
-      <w:r>
-        <w:rPr>
-          <w:noProof/>
-        </w:rPr>
-        <w:drawing>
-          <wp:anchor distT="0" distB="0" distL="114300" distR="114300" simplePos="0" relativeHeight="251662336" behindDoc="0" locked="0" layoutInCell="1" allowOverlap="1" wp14:anchorId="21BFCCF9" wp14:editId="1398B03F">
-            <wp:simplePos x="0" y="0"/>
-            <wp:positionH relativeFrom="column">
-              <wp:posOffset>2575560</wp:posOffset>
-            </wp:positionH>
-            <wp:positionV relativeFrom="paragraph">
-              <wp:posOffset>5714</wp:posOffset>
-            </wp:positionV>
-            <wp:extent cx="4419600" cy="1873597"/>
-            <wp:effectExtent l="0" t="0" r="0" b="0"/>
-            <wp:wrapNone/>
-            <wp:docPr id="724657609" name="Picture 1" descr="A screenshot of a computer&#10;&#10;Description automatically generated"/>
-            <wp:cNvGraphicFramePr>
-              <a:graphicFrameLocks xmlns:a="http://schemas.openxmlformats.org/drawingml/2006/main" noChangeAspect="1"/>
-            </wp:cNvGraphicFramePr>
-            <a:graphic xmlns:a="http://schemas.openxmlformats.org/drawingml/2006/main">
-              <a:graphicData uri="http://schemas.openxmlformats.org/drawingml/2006/picture">
-                <pic:pic xmlns:pic="http://schemas.openxmlformats.org/drawingml/2006/picture">
-                  <pic:nvPicPr>
-                    <pic:cNvPr id="724657609" name="Picture 1" descr="A screenshot of a computer&#10;&#10;Description automatically generated"/>
-                    <pic:cNvPicPr/>
-                  </pic:nvPicPr>
-                  <pic:blipFill>
-                    <a:blip r:embed="rId33">
-                      <a:extLst>
-                        <a:ext uri="{28A0092B-C50C-407E-A947-70E740481C1C}">
-                          <a14:useLocalDpi xmlns:a14="http://schemas.microsoft.com/office/drawing/2010/main" val="0"/>
-                        </a:ext>
-                      </a:extLst>
-                    </a:blip>
-                    <a:stretch>
-                      <a:fillRect/>
-                    </a:stretch>
-                  </pic:blipFill>
-                  <pic:spPr>
-                    <a:xfrm>
-                      <a:off x="0" y="0"/>
-                      <a:ext cx="4440673" cy="1882531"/>
-                    </a:xfrm>
-                    <a:prstGeom prst="rect">
-                      <a:avLst/>
-                    </a:prstGeom>
-                  </pic:spPr>
-                </pic:pic>
-              </a:graphicData>
-            </a:graphic>
-            <wp14:sizeRelH relativeFrom="page">
-              <wp14:pctWidth>0</wp14:pctWidth>
-            </wp14:sizeRelH>
-            <wp14:sizeRelV relativeFrom="page">
-              <wp14:pctHeight>0</wp14:pctHeight>
-            </wp14:sizeRelV>
-          </wp:anchor>
-        </w:drawing>
-      </w:r>
-      <w:r>
-        <w:rPr>
-          <w:b/>
-          <w:bCs/>
-        </w:rPr>
-        <w:t>Written explanations</w:t>
-      </w:r>
-    </w:p>
-    <w:p>
-      <w:r>
-        <w:t>– Reason for methods chosen</w:t>
-      </w:r>
-    </w:p>
-    <w:p>
-      <w:r>
-        <w:t xml:space="preserve">– Explanations of output  </w:t>
-      </w:r>
-    </w:p>
-    <w:p>
-      <w:pPr>
-        <w:spacing w:line="240" w:lineRule="auto"/>
-        <w:rPr>
-          <w:i/>
-          <w:iCs/>
-        </w:rPr>
-      </w:pPr>
-      <w:r>
-        <w:rPr>
-          <w:i/>
-          <w:iCs/>
-        </w:rPr>
-        <w:t xml:space="preserve">Remember: the use case is </w:t>
-      </w:r>
-      <w:r>
-        <w:rPr>
-          <w:i/>
-          <w:iCs/>
-        </w:rPr>
-        <w:t>w</w:t>
-      </w:r>
-      <w:r>
-        <w:rPr>
-          <w:i/>
-          <w:iCs/>
-        </w:rPr>
-        <w:t xml:space="preserve">ritten </w:t>
-      </w:r>
-    </w:p>
-    <w:p>
-      <w:pPr>
-        <w:spacing w:line="240" w:lineRule="auto"/>
-        <w:rPr>
-          <w:i/>
-          <w:iCs/>
-        </w:rPr>
-      </w:pPr>
-      <w:r>
-        <w:rPr>
-          <w:i/>
-          <w:iCs/>
-        </w:rPr>
-        <w:t xml:space="preserve"> </w:t>
-      </w:r>
-      <w:r>
-        <w:rPr>
-          <w:i/>
-          <w:iCs/>
-        </w:rPr>
-        <w:t xml:space="preserve">to teach people </w:t>
-      </w:r>
-      <w:r>
-        <w:rPr>
-          <w:i/>
-          <w:iCs/>
-        </w:rPr>
-        <w:t>h</w:t>
-      </w:r>
-      <w:r>
-        <w:rPr>
-          <w:i/>
-          <w:iCs/>
-        </w:rPr>
-        <w:t xml:space="preserve">ow to do this! </w:t>
-      </w:r>
-    </w:p>
-    <w:p>
-      <w:pPr>
-        <w:spacing w:line="240" w:lineRule="auto"/>
-        <w:rPr>
-          <w:i/>
-          <w:iCs/>
-        </w:rPr>
-      </w:pPr>
-      <w:r>
-        <w:rPr>
-          <w:i/>
-          <w:iCs/>
-        </w:rPr>
-        <w:t xml:space="preserve">  </w:t>
-      </w:r>
-      <w:r>
-        <w:rPr>
-          <w:i/>
-          <w:iCs/>
-        </w:rPr>
-        <w:t>So explanation is important!</w:t>
+        <w:pStyle w:val="Heading1"/>
+      </w:pPr>
+      <w:r>
+        <w:t>Troubleshooting viewing:</w:t>
       </w:r>
     </w:p>
     <w:p/>
     <w:p>
-      <w:pPr>
-        <w:pStyle w:val="Heading1"/>
-      </w:pPr>
-      <w:r>
-        <w:lastRenderedPageBreak/>
-        <w:t>Things to check for in the “Code” view:</w:t>
-      </w:r>
-    </w:p>
-    <w:p>
-      <w:r>
-        <w:rPr>
-          <w:noProof/>
-        </w:rPr>
-        <w:drawing>
-          <wp:inline distT="0" distB="0" distL="0" distR="0" wp14:anchorId="13804734" wp14:editId="3B3852BC">
-            <wp:extent cx="5685013" cy="716342"/>
-            <wp:effectExtent l="0" t="0" r="0" b="7620"/>
-            <wp:docPr id="1469657057" name="Picture 1" descr="A screenshot of a computer&#10;&#10;Description automatically generated"/>
-            <wp:cNvGraphicFramePr>
-              <a:graphicFrameLocks xmlns:a="http://schemas.openxmlformats.org/drawingml/2006/main" noChangeAspect="1"/>
-            </wp:cNvGraphicFramePr>
-            <a:graphic xmlns:a="http://schemas.openxmlformats.org/drawingml/2006/main">
-              <a:graphicData uri="http://schemas.openxmlformats.org/drawingml/2006/picture">
-                <pic:pic xmlns:pic="http://schemas.openxmlformats.org/drawingml/2006/picture">
-                  <pic:nvPicPr>
-                    <pic:cNvPr id="1469657057" name="Picture 1" descr="A screenshot of a computer&#10;&#10;Description automatically generated"/>
-                    <pic:cNvPicPr/>
-                  </pic:nvPicPr>
-                  <pic:blipFill>
-                    <a:blip r:embed="rId34"/>
-                    <a:stretch>
-                      <a:fillRect/>
-                    </a:stretch>
-                  </pic:blipFill>
-                  <pic:spPr>
-                    <a:xfrm>
-                      <a:off x="0" y="0"/>
-                      <a:ext cx="5685013" cy="716342"/>
-                    </a:xfrm>
-                    <a:prstGeom prst="rect">
-                      <a:avLst/>
-                    </a:prstGeom>
-                  </pic:spPr>
-                </pic:pic>
-              </a:graphicData>
-            </a:graphic>
-          </wp:inline>
-        </w:drawing>
-      </w:r>
-    </w:p>
-    <w:p>
-      <w:pPr>
-        <w:rPr>
-          <w:b/>
-          <w:bCs/>
-        </w:rPr>
-      </w:pPr>
-      <w:r>
-        <w:rPr>
-          <w:noProof/>
-        </w:rPr>
-        <w:drawing>
-          <wp:anchor distT="0" distB="0" distL="114300" distR="114300" simplePos="0" relativeHeight="251661312" behindDoc="0" locked="0" layoutInCell="1" allowOverlap="1" wp14:anchorId="4BC2652B" wp14:editId="7BAFF4BD">
-            <wp:simplePos x="0" y="0"/>
-            <wp:positionH relativeFrom="margin">
-              <wp:posOffset>2674620</wp:posOffset>
-            </wp:positionH>
-            <wp:positionV relativeFrom="paragraph">
-              <wp:posOffset>174625</wp:posOffset>
-            </wp:positionV>
-            <wp:extent cx="3724498" cy="1682750"/>
-            <wp:effectExtent l="0" t="0" r="9525" b="0"/>
-            <wp:wrapNone/>
-            <wp:docPr id="2121508996" name="Picture 1" descr="A screenshot of a computer&#10;&#10;Description automatically generated"/>
-            <wp:cNvGraphicFramePr>
-              <a:graphicFrameLocks xmlns:a="http://schemas.openxmlformats.org/drawingml/2006/main" noChangeAspect="1"/>
-            </wp:cNvGraphicFramePr>
-            <a:graphic xmlns:a="http://schemas.openxmlformats.org/drawingml/2006/main">
-              <a:graphicData uri="http://schemas.openxmlformats.org/drawingml/2006/picture">
-                <pic:pic xmlns:pic="http://schemas.openxmlformats.org/drawingml/2006/picture">
-                  <pic:nvPicPr>
-                    <pic:cNvPr id="2121508996" name="Picture 1" descr="A screenshot of a computer&#10;&#10;Description automatically generated"/>
-                    <pic:cNvPicPr/>
-                  </pic:nvPicPr>
-                  <pic:blipFill>
-                    <a:blip r:embed="rId35">
-                      <a:extLst>
-                        <a:ext uri="{28A0092B-C50C-407E-A947-70E740481C1C}">
-                          <a14:useLocalDpi xmlns:a14="http://schemas.microsoft.com/office/drawing/2010/main" val="0"/>
-                        </a:ext>
-                      </a:extLst>
-                    </a:blip>
-                    <a:stretch>
-                      <a:fillRect/>
-                    </a:stretch>
-                  </pic:blipFill>
-                  <pic:spPr>
-                    <a:xfrm>
-                      <a:off x="0" y="0"/>
-                      <a:ext cx="3724498" cy="1682750"/>
-                    </a:xfrm>
-                    <a:prstGeom prst="rect">
-                      <a:avLst/>
-                    </a:prstGeom>
-                  </pic:spPr>
-                </pic:pic>
-              </a:graphicData>
-            </a:graphic>
-            <wp14:sizeRelH relativeFrom="page">
-              <wp14:pctWidth>0</wp14:pctWidth>
-            </wp14:sizeRelH>
-            <wp14:sizeRelV relativeFrom="page">
-              <wp14:pctHeight>0</wp14:pctHeight>
-            </wp14:sizeRelV>
-          </wp:anchor>
-        </w:drawing>
-      </w:r>
-    </w:p>
-    <w:p>
-      <w:pPr>
-        <w:rPr>
-          <w:b/>
-          <w:bCs/>
-        </w:rPr>
-      </w:pPr>
-      <w:r>
-        <w:rPr>
-          <w:b/>
-          <w:bCs/>
-        </w:rPr>
-        <w:t>HTML</w:t>
-      </w:r>
-      <w:r>
-        <w:rPr>
-          <w:b/>
-          <w:bCs/>
-        </w:rPr>
-        <w:t xml:space="preserve"> in code</w:t>
-      </w:r>
-    </w:p>
-    <w:p>
-      <w:r>
-        <w:t>– HTML as per usecase TEMPLATE</w:t>
-      </w:r>
-    </w:p>
-    <w:p/>
-    <w:p/>
-    <w:p/>
-    <w:p>
-      <w:pPr>
-        <w:pStyle w:val="Heading1"/>
-      </w:pPr>
-    </w:p>
-    <w:p>
-      <w:pPr>
-        <w:pStyle w:val="Heading1"/>
-      </w:pPr>
-      <w:r>
-        <w:t>Troubleshooting viewing:</w:t>
-      </w:r>
-    </w:p>
-    <w:p/>
-    <w:p>
       <w:r>
         <w:t xml:space="preserve">If the Use Case or parts of it (graphs, tables, folium maps) will not render on GitHub, copy the link from the GitHub and open in </w:t>
       </w:r>
-      <w:hyperlink r:id="rId36" w:history="1">
+      <w:hyperlink r:id="rId33" w:history="1">
         <w:r>
           <w:rPr>
             <w:rStyle w:val="Hyperlink"/>
@@ -2518,13 +2244,8 @@
     <w:p/>
     <w:p>
       <w:r>
-        <w:t xml:space="preserve">Select the files changed tab, three dots on the right and then view </w:t>
-      </w:r>
-      <w:proofErr w:type="gramStart"/>
-      <w:r>
-        <w:t>file</w:t>
-      </w:r>
-      <w:proofErr w:type="gramEnd"/>
+        <w:t>Select the files changed tab, three dots on the right and then view file</w:t>
+      </w:r>
     </w:p>
     <w:p>
       <w:r>
@@ -2547,7 +2268,7 @@
                     <pic:cNvPicPr/>
                   </pic:nvPicPr>
                   <pic:blipFill>
-                    <a:blip r:embed="rId37"/>
+                    <a:blip r:embed="rId34"/>
                     <a:stretch>
                       <a:fillRect/>
                     </a:stretch>
@@ -2569,29 +2290,16 @@
       </w:r>
     </w:p>
     <w:p/>
-    <w:p/>
-    <w:p/>
-    <w:p/>
-    <w:p/>
-    <w:p/>
-    <w:p/>
-    <w:p/>
-    <w:p>
-      <w:r>
-        <w:lastRenderedPageBreak/>
+    <w:p>
+      <w:r>
         <w:t>C</w:t>
       </w:r>
       <w:r>
         <w:t>opy the address</w:t>
       </w:r>
       <w:r>
-        <w:t xml:space="preserve"> </w:t>
-      </w:r>
-      <w:proofErr w:type="gramStart"/>
-      <w:r>
-        <w:t>bar</w:t>
-      </w:r>
-      <w:proofErr w:type="gramEnd"/>
+        <w:t xml:space="preserve"> bar</w:t>
+      </w:r>
     </w:p>
     <w:p>
       <w:pPr>
@@ -2622,7 +2330,7 @@
                     <pic:cNvPicPr/>
                   </pic:nvPicPr>
                   <pic:blipFill>
-                    <a:blip r:embed="rId38"/>
+                    <a:blip r:embed="rId35"/>
                     <a:stretch>
                       <a:fillRect/>
                     </a:stretch>
@@ -2648,7 +2356,7 @@
       <w:r>
         <w:t xml:space="preserve">Paste into </w:t>
       </w:r>
-      <w:hyperlink r:id="rId39" w:history="1">
+      <w:hyperlink r:id="rId36" w:history="1">
         <w:r>
           <w:rPr>
             <w:rStyle w:val="Hyperlink"/>
@@ -2657,19 +2365,15 @@
         </w:r>
       </w:hyperlink>
       <w:r>
-        <w:t xml:space="preserve"> and press </w:t>
-      </w:r>
-      <w:proofErr w:type="gramStart"/>
-      <w:r>
-        <w:t>go</w:t>
-      </w:r>
-      <w:proofErr w:type="gramEnd"/>
+        <w:t xml:space="preserve"> and press go</w:t>
+      </w:r>
     </w:p>
     <w:p>
       <w:r>
         <w:rPr>
           <w:noProof/>
         </w:rPr>
+        <w:lastRenderedPageBreak/>
         <w:drawing>
           <wp:inline distT="0" distB="0" distL="0" distR="0" wp14:anchorId="1DBE1135" wp14:editId="3B6503FB">
             <wp:extent cx="5036820" cy="1363878"/>
@@ -2686,7 +2390,7 @@
                     <pic:cNvPicPr/>
                   </pic:nvPicPr>
                   <pic:blipFill>
-                    <a:blip r:embed="rId40"/>
+                    <a:blip r:embed="rId37"/>
                     <a:stretch>
                       <a:fillRect/>
                     </a:stretch>
@@ -2707,14 +2411,112 @@
         </w:drawing>
       </w:r>
     </w:p>
+    <w:p>
+      <w:pPr>
+        <w:pStyle w:val="Heading1"/>
+      </w:pPr>
+      <w:r>
+        <w:t>Review statuses:</w:t>
+      </w:r>
+    </w:p>
+    <w:p>
+      <w:pPr>
+        <w:spacing w:before="240" w:after="120"/>
+      </w:pPr>
+      <w:r>
+        <w:t>Post your review of the pull request in one of these 3 statuses:</w:t>
+      </w:r>
+    </w:p>
+    <w:p>
+      <w:pPr>
+        <w:pStyle w:val="Heading1"/>
+        <w:numPr>
+          <w:ilvl w:val="0"/>
+          <w:numId w:val="4"/>
+        </w:numPr>
+        <w:spacing w:before="240"/>
+        <w:rPr>
+          <w:rFonts w:asciiTheme="minorHAnsi" w:eastAsiaTheme="minorEastAsia" w:hAnsiTheme="minorHAnsi" w:cstheme="minorBidi"/>
+          <w:b w:val="0"/>
+          <w:bCs w:val="0"/>
+          <w:color w:val="auto"/>
+          <w:sz w:val="22"/>
+          <w:szCs w:val="22"/>
+        </w:rPr>
+      </w:pPr>
+      <w:r>
+        <w:rPr>
+          <w:rFonts w:asciiTheme="minorHAnsi" w:eastAsiaTheme="minorEastAsia" w:hAnsiTheme="minorHAnsi" w:cstheme="minorBidi"/>
+          <w:b w:val="0"/>
+          <w:bCs w:val="0"/>
+          <w:color w:val="auto"/>
+          <w:sz w:val="22"/>
+          <w:szCs w:val="22"/>
+        </w:rPr>
+        <w:t>Comment: Submit general feedback without explicitly approving the changes or requesting additional changes.</w:t>
+      </w:r>
+    </w:p>
+    <w:p>
+      <w:pPr>
+        <w:pStyle w:val="Heading1"/>
+        <w:numPr>
+          <w:ilvl w:val="0"/>
+          <w:numId w:val="4"/>
+        </w:numPr>
+        <w:spacing w:before="240"/>
+        <w:rPr>
+          <w:rFonts w:asciiTheme="minorHAnsi" w:eastAsiaTheme="minorEastAsia" w:hAnsiTheme="minorHAnsi" w:cstheme="minorBidi"/>
+          <w:b w:val="0"/>
+          <w:bCs w:val="0"/>
+          <w:color w:val="auto"/>
+          <w:sz w:val="22"/>
+          <w:szCs w:val="22"/>
+        </w:rPr>
+      </w:pPr>
+      <w:r>
+        <w:rPr>
+          <w:rFonts w:asciiTheme="minorHAnsi" w:eastAsiaTheme="minorEastAsia" w:hAnsiTheme="minorHAnsi" w:cstheme="minorBidi"/>
+          <w:b w:val="0"/>
+          <w:bCs w:val="0"/>
+          <w:color w:val="auto"/>
+          <w:sz w:val="22"/>
+          <w:szCs w:val="22"/>
+        </w:rPr>
+        <w:t>Approve: Submit feedback and approve merging the changes proposed in the pull request.</w:t>
+      </w:r>
+    </w:p>
+    <w:p>
+      <w:pPr>
+        <w:pStyle w:val="Heading1"/>
+        <w:numPr>
+          <w:ilvl w:val="0"/>
+          <w:numId w:val="4"/>
+        </w:numPr>
+        <w:spacing w:before="240"/>
+        <w:rPr>
+          <w:rFonts w:asciiTheme="minorHAnsi" w:eastAsiaTheme="minorEastAsia" w:hAnsiTheme="minorHAnsi" w:cstheme="minorBidi"/>
+          <w:b w:val="0"/>
+          <w:bCs w:val="0"/>
+          <w:color w:val="auto"/>
+          <w:sz w:val="22"/>
+          <w:szCs w:val="22"/>
+        </w:rPr>
+      </w:pPr>
+      <w:r>
+        <w:rPr>
+          <w:rFonts w:asciiTheme="minorHAnsi" w:eastAsiaTheme="minorEastAsia" w:hAnsiTheme="minorHAnsi" w:cstheme="minorBidi"/>
+          <w:b w:val="0"/>
+          <w:bCs w:val="0"/>
+          <w:color w:val="auto"/>
+          <w:sz w:val="22"/>
+          <w:szCs w:val="22"/>
+        </w:rPr>
+        <w:t>Request changes: Submit feedback that must be addressed before the pull request can be merged.</w:t>
+      </w:r>
+    </w:p>
     <w:p/>
     <w:p>
       <w:pPr>
-        <w:pStyle w:val="Heading1"/>
-      </w:pPr>
-    </w:p>
-    <w:p>
-      <w:pPr>
         <w:pStyle w:val="Heading2"/>
       </w:pPr>
       <w:r>
@@ -2725,7 +2527,7 @@
       <w:r>
         <w:t xml:space="preserve">Capstone Pull Requests: </w:t>
       </w:r>
-      <w:hyperlink r:id="rId41" w:history="1">
+      <w:hyperlink r:id="rId38" w:history="1">
         <w:r>
           <w:rPr>
             <w:rStyle w:val="Hyperlink"/>
@@ -2741,7 +2543,7 @@
       <w:r>
         <w:t xml:space="preserve">: </w:t>
       </w:r>
-      <w:hyperlink r:id="rId42" w:history="1">
+      <w:hyperlink r:id="rId39" w:history="1">
         <w:r>
           <w:rPr>
             <w:rStyle w:val="Hyperlink"/>
@@ -2779,8 +2581,13 @@
         <w:t>Katrine Chan, 2024 v2</w:t>
       </w:r>
     </w:p>
+    <w:p>
+      <w:r>
+        <w:t>Jenny Nguyen, 2025 v3</w:t>
+      </w:r>
+    </w:p>
     <w:sectPr>
-      <w:headerReference w:type="default" r:id="rId43"/>
+      <w:headerReference w:type="default" r:id="rId40"/>
       <w:pgSz w:w="11906" w:h="16838"/>
       <w:pgMar w:top="720" w:right="720" w:bottom="720" w:left="720" w:header="709" w:footer="709" w:gutter="0"/>
       <w:cols w:space="708"/>
@@ -2791,7 +2598,7 @@
 </file>
 
 <file path=word/endnotes.xml><?xml version="1.0" encoding="utf-8"?>
-<w:endnotes xmlns:wpc="http://schemas.microsoft.com/office/word/2010/wordprocessingCanvas" xmlns:cx="http://schemas.microsoft.com/office/drawing/2014/chartex" xmlns:cx1="http://schemas.microsoft.com/office/drawing/2015/9/8/chartex" xmlns:cx2="http://schemas.microsoft.com/office/drawing/2015/10/21/chartex" xmlns:cx3="http://schemas.microsoft.com/office/drawing/2016/5/9/chartex" xmlns:cx4="http://schemas.microsoft.com/office/drawing/2016/5/10/chartex" xmlns:cx5="http://schemas.microsoft.com/office/drawing/2016/5/11/chartex" xmlns:cx6="http://schemas.microsoft.com/office/drawing/2016/5/12/chartex" xmlns:cx7="http://schemas.microsoft.com/office/drawing/2016/5/13/chartex" xmlns:cx8="http://schemas.microsoft.com/office/drawing/2016/5/14/chartex" xmlns:mc="http://schemas.openxmlformats.org/markup-compatibility/2006" xmlns:aink="http://schemas.microsoft.com/office/drawing/2016/ink" xmlns:am3d="http://schemas.microsoft.com/office/drawing/2017/model3d" xmlns:o="urn:schemas-microsoft-com:office:office" xmlns:oel="http://schemas.microsoft.com/office/2019/extlst" xmlns:r="http://schemas.openxmlformats.org/officeDocument/2006/relationships" xmlns:m="http://schemas.openxmlformats.org/officeDocument/2006/math" xmlns:v="urn:schemas-microsoft-com:vml" xmlns:wp14="http://schemas.microsoft.com/office/word/2010/wordprocessingDrawing" xmlns:wp="http://schemas.openxmlformats.org/drawingml/2006/wordprocessingDrawing" xmlns:w10="urn:schemas-microsoft-com:office:word" xmlns:w="http://schemas.openxmlformats.org/wordprocessingml/2006/main" xmlns:w14="http://schemas.microsoft.com/office/word/2010/wordml" xmlns:w15="http://schemas.microsoft.com/office/word/2012/wordml" xmlns:w16cex="http://schemas.microsoft.com/office/word/2018/wordml/cex" xmlns:w16cid="http://schemas.microsoft.com/office/word/2016/wordml/cid" xmlns:w16="http://schemas.microsoft.com/office/word/2018/wordml" xmlns:w16sdtdh="http://schemas.microsoft.com/office/word/2020/wordml/sdtdatahash" xmlns:w16se="http://schemas.microsoft.com/office/word/2015/wordml/symex" xmlns:wpg="http://schemas.microsoft.com/office/word/2010/wordprocessingGroup" xmlns:wpi="http://schemas.microsoft.com/office/word/2010/wordprocessingInk" xmlns:wne="http://schemas.microsoft.com/office/word/2006/wordml" xmlns:wps="http://schemas.microsoft.com/office/word/2010/wordprocessingShape" mc:Ignorable="w14 w15 w16se w16cid w16 w16cex w16sdtdh wp14">
+<w:endnotes xmlns:wpc="http://schemas.microsoft.com/office/word/2010/wordprocessingCanvas" xmlns:cx="http://schemas.microsoft.com/office/drawing/2014/chartex" xmlns:cx1="http://schemas.microsoft.com/office/drawing/2015/9/8/chartex" xmlns:cx2="http://schemas.microsoft.com/office/drawing/2015/10/21/chartex" xmlns:cx3="http://schemas.microsoft.com/office/drawing/2016/5/9/chartex" xmlns:cx4="http://schemas.microsoft.com/office/drawing/2016/5/10/chartex" xmlns:cx5="http://schemas.microsoft.com/office/drawing/2016/5/11/chartex" xmlns:cx6="http://schemas.microsoft.com/office/drawing/2016/5/12/chartex" xmlns:cx7="http://schemas.microsoft.com/office/drawing/2016/5/13/chartex" xmlns:cx8="http://schemas.microsoft.com/office/drawing/2016/5/14/chartex" xmlns:mc="http://schemas.openxmlformats.org/markup-compatibility/2006" xmlns:aink="http://schemas.microsoft.com/office/drawing/2016/ink" xmlns:am3d="http://schemas.microsoft.com/office/drawing/2017/model3d" xmlns:o="urn:schemas-microsoft-com:office:office" xmlns:oel="http://schemas.microsoft.com/office/2019/extlst" xmlns:r="http://schemas.openxmlformats.org/officeDocument/2006/relationships" xmlns:m="http://schemas.openxmlformats.org/officeDocument/2006/math" xmlns:v="urn:schemas-microsoft-com:vml" xmlns:wp14="http://schemas.microsoft.com/office/word/2010/wordprocessingDrawing" xmlns:wp="http://schemas.openxmlformats.org/drawingml/2006/wordprocessingDrawing" xmlns:w10="urn:schemas-microsoft-com:office:word" xmlns:w="http://schemas.openxmlformats.org/wordprocessingml/2006/main" xmlns:w14="http://schemas.microsoft.com/office/word/2010/wordml" xmlns:w15="http://schemas.microsoft.com/office/word/2012/wordml" xmlns:w16cex="http://schemas.microsoft.com/office/word/2018/wordml/cex" xmlns:w16cid="http://schemas.microsoft.com/office/word/2016/wordml/cid" xmlns:w16="http://schemas.microsoft.com/office/word/2018/wordml" xmlns:w16du="http://schemas.microsoft.com/office/word/2023/wordml/word16du" xmlns:w16sdtdh="http://schemas.microsoft.com/office/word/2020/wordml/sdtdatahash" xmlns:w16sdtfl="http://schemas.microsoft.com/office/word/2024/wordml/sdtformatlock" xmlns:w16se="http://schemas.microsoft.com/office/word/2015/wordml/symex" xmlns:wpg="http://schemas.microsoft.com/office/word/2010/wordprocessingGroup" xmlns:wpi="http://schemas.microsoft.com/office/word/2010/wordprocessingInk" xmlns:wne="http://schemas.microsoft.com/office/word/2006/wordml" xmlns:wps="http://schemas.microsoft.com/office/word/2010/wordprocessingShape" mc:Ignorable="w14 w15 w16se w16cid w16 w16cex w16sdtdh w16sdtfl w16du wp14">
   <w:endnote w:type="separator" w:id="-1">
     <w:p>
       <w:pPr>
@@ -2816,7 +2623,7 @@
 </file>
 
 <file path=word/footnotes.xml><?xml version="1.0" encoding="utf-8"?>
-<w:footnotes xmlns:wpc="http://schemas.microsoft.com/office/word/2010/wordprocessingCanvas" xmlns:cx="http://schemas.microsoft.com/office/drawing/2014/chartex" xmlns:cx1="http://schemas.microsoft.com/office/drawing/2015/9/8/chartex" xmlns:cx2="http://schemas.microsoft.com/office/drawing/2015/10/21/chartex" xmlns:cx3="http://schemas.microsoft.com/office/drawing/2016/5/9/chartex" xmlns:cx4="http://schemas.microsoft.com/office/drawing/2016/5/10/chartex" xmlns:cx5="http://schemas.microsoft.com/office/drawing/2016/5/11/chartex" xmlns:cx6="http://schemas.microsoft.com/office/drawing/2016/5/12/chartex" xmlns:cx7="http://schemas.microsoft.com/office/drawing/2016/5/13/chartex" xmlns:cx8="http://schemas.microsoft.com/office/drawing/2016/5/14/chartex" xmlns:mc="http://schemas.openxmlformats.org/markup-compatibility/2006" xmlns:aink="http://schemas.microsoft.com/office/drawing/2016/ink" xmlns:am3d="http://schemas.microsoft.com/office/drawing/2017/model3d" xmlns:o="urn:schemas-microsoft-com:office:office" xmlns:oel="http://schemas.microsoft.com/office/2019/extlst" xmlns:r="http://schemas.openxmlformats.org/officeDocument/2006/relationships" xmlns:m="http://schemas.openxmlformats.org/officeDocument/2006/math" xmlns:v="urn:schemas-microsoft-com:vml" xmlns:wp14="http://schemas.microsoft.com/office/word/2010/wordprocessingDrawing" xmlns:wp="http://schemas.openxmlformats.org/drawingml/2006/wordprocessingDrawing" xmlns:w10="urn:schemas-microsoft-com:office:word" xmlns:w="http://schemas.openxmlformats.org/wordprocessingml/2006/main" xmlns:w14="http://schemas.microsoft.com/office/word/2010/wordml" xmlns:w15="http://schemas.microsoft.com/office/word/2012/wordml" xmlns:w16cex="http://schemas.microsoft.com/office/word/2018/wordml/cex" xmlns:w16cid="http://schemas.microsoft.com/office/word/2016/wordml/cid" xmlns:w16="http://schemas.microsoft.com/office/word/2018/wordml" xmlns:w16sdtdh="http://schemas.microsoft.com/office/word/2020/wordml/sdtdatahash" xmlns:w16se="http://schemas.microsoft.com/office/word/2015/wordml/symex" xmlns:wpg="http://schemas.microsoft.com/office/word/2010/wordprocessingGroup" xmlns:wpi="http://schemas.microsoft.com/office/word/2010/wordprocessingInk" xmlns:wne="http://schemas.microsoft.com/office/word/2006/wordml" xmlns:wps="http://schemas.microsoft.com/office/word/2010/wordprocessingShape" mc:Ignorable="w14 w15 w16se w16cid w16 w16cex w16sdtdh wp14">
+<w:footnotes xmlns:wpc="http://schemas.microsoft.com/office/word/2010/wordprocessingCanvas" xmlns:cx="http://schemas.microsoft.com/office/drawing/2014/chartex" xmlns:cx1="http://schemas.microsoft.com/office/drawing/2015/9/8/chartex" xmlns:cx2="http://schemas.microsoft.com/office/drawing/2015/10/21/chartex" xmlns:cx3="http://schemas.microsoft.com/office/drawing/2016/5/9/chartex" xmlns:cx4="http://schemas.microsoft.com/office/drawing/2016/5/10/chartex" xmlns:cx5="http://schemas.microsoft.com/office/drawing/2016/5/11/chartex" xmlns:cx6="http://schemas.microsoft.com/office/drawing/2016/5/12/chartex" xmlns:cx7="http://schemas.microsoft.com/office/drawing/2016/5/13/chartex" xmlns:cx8="http://schemas.microsoft.com/office/drawing/2016/5/14/chartex" xmlns:mc="http://schemas.openxmlformats.org/markup-compatibility/2006" xmlns:aink="http://schemas.microsoft.com/office/drawing/2016/ink" xmlns:am3d="http://schemas.microsoft.com/office/drawing/2017/model3d" xmlns:o="urn:schemas-microsoft-com:office:office" xmlns:oel="http://schemas.microsoft.com/office/2019/extlst" xmlns:r="http://schemas.openxmlformats.org/officeDocument/2006/relationships" xmlns:m="http://schemas.openxmlformats.org/officeDocument/2006/math" xmlns:v="urn:schemas-microsoft-com:vml" xmlns:wp14="http://schemas.microsoft.com/office/word/2010/wordprocessingDrawing" xmlns:wp="http://schemas.openxmlformats.org/drawingml/2006/wordprocessingDrawing" xmlns:w10="urn:schemas-microsoft-com:office:word" xmlns:w="http://schemas.openxmlformats.org/wordprocessingml/2006/main" xmlns:w14="http://schemas.microsoft.com/office/word/2010/wordml" xmlns:w15="http://schemas.microsoft.com/office/word/2012/wordml" xmlns:w16cex="http://schemas.microsoft.com/office/word/2018/wordml/cex" xmlns:w16cid="http://schemas.microsoft.com/office/word/2016/wordml/cid" xmlns:w16="http://schemas.microsoft.com/office/word/2018/wordml" xmlns:w16du="http://schemas.microsoft.com/office/word/2023/wordml/word16du" xmlns:w16sdtdh="http://schemas.microsoft.com/office/word/2020/wordml/sdtdatahash" xmlns:w16sdtfl="http://schemas.microsoft.com/office/word/2024/wordml/sdtformatlock" xmlns:w16se="http://schemas.microsoft.com/office/word/2015/wordml/symex" xmlns:wpg="http://schemas.microsoft.com/office/word/2010/wordprocessingGroup" xmlns:wpi="http://schemas.microsoft.com/office/word/2010/wordprocessingInk" xmlns:wne="http://schemas.microsoft.com/office/word/2006/wordml" xmlns:wps="http://schemas.microsoft.com/office/word/2010/wordprocessingShape" mc:Ignorable="w14 w15 w16se w16cid w16 w16cex w16sdtdh w16sdtfl w16du wp14">
   <w:footnote w:type="separator" w:id="-1">
     <w:p>
       <w:pPr>
@@ -2841,7 +2648,7 @@
 </file>
 
 <file path=word/header1.xml><?xml version="1.0" encoding="utf-8"?>
-<w:hdr xmlns:wpc="http://schemas.microsoft.com/office/word/2010/wordprocessingCanvas" xmlns:cx="http://schemas.microsoft.com/office/drawing/2014/chartex" xmlns:cx1="http://schemas.microsoft.com/office/drawing/2015/9/8/chartex" xmlns:cx2="http://schemas.microsoft.com/office/drawing/2015/10/21/chartex" xmlns:cx3="http://schemas.microsoft.com/office/drawing/2016/5/9/chartex" xmlns:cx4="http://schemas.microsoft.com/office/drawing/2016/5/10/chartex" xmlns:cx5="http://schemas.microsoft.com/office/drawing/2016/5/11/chartex" xmlns:cx6="http://schemas.microsoft.com/office/drawing/2016/5/12/chartex" xmlns:cx7="http://schemas.microsoft.com/office/drawing/2016/5/13/chartex" xmlns:cx8="http://schemas.microsoft.com/office/drawing/2016/5/14/chartex" xmlns:mc="http://schemas.openxmlformats.org/markup-compatibility/2006" xmlns:aink="http://schemas.microsoft.com/office/drawing/2016/ink" xmlns:am3d="http://schemas.microsoft.com/office/drawing/2017/model3d" xmlns:o="urn:schemas-microsoft-com:office:office" xmlns:oel="http://schemas.microsoft.com/office/2019/extlst" xmlns:r="http://schemas.openxmlformats.org/officeDocument/2006/relationships" xmlns:m="http://schemas.openxmlformats.org/officeDocument/2006/math" xmlns:v="urn:schemas-microsoft-com:vml" xmlns:wp14="http://schemas.microsoft.com/office/word/2010/wordprocessingDrawing" xmlns:wp="http://schemas.openxmlformats.org/drawingml/2006/wordprocessingDrawing" xmlns:w10="urn:schemas-microsoft-com:office:word" xmlns:w="http://schemas.openxmlformats.org/wordprocessingml/2006/main" xmlns:w14="http://schemas.microsoft.com/office/word/2010/wordml" xmlns:w15="http://schemas.microsoft.com/office/word/2012/wordml" xmlns:w16cex="http://schemas.microsoft.com/office/word/2018/wordml/cex" xmlns:w16cid="http://schemas.microsoft.com/office/word/2016/wordml/cid" xmlns:w16="http://schemas.microsoft.com/office/word/2018/wordml" xmlns:w16sdtdh="http://schemas.microsoft.com/office/word/2020/wordml/sdtdatahash" xmlns:w16se="http://schemas.microsoft.com/office/word/2015/wordml/symex" xmlns:wpg="http://schemas.microsoft.com/office/word/2010/wordprocessingGroup" xmlns:wpi="http://schemas.microsoft.com/office/word/2010/wordprocessingInk" xmlns:wne="http://schemas.microsoft.com/office/word/2006/wordml" xmlns:wps="http://schemas.microsoft.com/office/word/2010/wordprocessingShape" mc:Ignorable="w14 w15 w16se w16cid w16 w16cex w16sdtdh wp14">
+<w:hdr xmlns:wpc="http://schemas.microsoft.com/office/word/2010/wordprocessingCanvas" xmlns:cx="http://schemas.microsoft.com/office/drawing/2014/chartex" xmlns:cx1="http://schemas.microsoft.com/office/drawing/2015/9/8/chartex" xmlns:cx2="http://schemas.microsoft.com/office/drawing/2015/10/21/chartex" xmlns:cx3="http://schemas.microsoft.com/office/drawing/2016/5/9/chartex" xmlns:cx4="http://schemas.microsoft.com/office/drawing/2016/5/10/chartex" xmlns:cx5="http://schemas.microsoft.com/office/drawing/2016/5/11/chartex" xmlns:cx6="http://schemas.microsoft.com/office/drawing/2016/5/12/chartex" xmlns:cx7="http://schemas.microsoft.com/office/drawing/2016/5/13/chartex" xmlns:cx8="http://schemas.microsoft.com/office/drawing/2016/5/14/chartex" xmlns:mc="http://schemas.openxmlformats.org/markup-compatibility/2006" xmlns:aink="http://schemas.microsoft.com/office/drawing/2016/ink" xmlns:am3d="http://schemas.microsoft.com/office/drawing/2017/model3d" xmlns:o="urn:schemas-microsoft-com:office:office" xmlns:oel="http://schemas.microsoft.com/office/2019/extlst" xmlns:r="http://schemas.openxmlformats.org/officeDocument/2006/relationships" xmlns:m="http://schemas.openxmlformats.org/officeDocument/2006/math" xmlns:v="urn:schemas-microsoft-com:vml" xmlns:wp14="http://schemas.microsoft.com/office/word/2010/wordprocessingDrawing" xmlns:wp="http://schemas.openxmlformats.org/drawingml/2006/wordprocessingDrawing" xmlns:w10="urn:schemas-microsoft-com:office:word" xmlns:w="http://schemas.openxmlformats.org/wordprocessingml/2006/main" xmlns:w14="http://schemas.microsoft.com/office/word/2010/wordml" xmlns:w15="http://schemas.microsoft.com/office/word/2012/wordml" xmlns:w16cex="http://schemas.microsoft.com/office/word/2018/wordml/cex" xmlns:w16cid="http://schemas.microsoft.com/office/word/2016/wordml/cid" xmlns:w16="http://schemas.microsoft.com/office/word/2018/wordml" xmlns:w16du="http://schemas.microsoft.com/office/word/2023/wordml/word16du" xmlns:w16sdtdh="http://schemas.microsoft.com/office/word/2020/wordml/sdtdatahash" xmlns:w16sdtfl="http://schemas.microsoft.com/office/word/2024/wordml/sdtformatlock" xmlns:w16se="http://schemas.microsoft.com/office/word/2015/wordml/symex" xmlns:wpg="http://schemas.microsoft.com/office/word/2010/wordprocessingGroup" xmlns:wpi="http://schemas.microsoft.com/office/word/2010/wordprocessingInk" xmlns:wne="http://schemas.microsoft.com/office/word/2006/wordml" xmlns:wps="http://schemas.microsoft.com/office/word/2010/wordprocessingShape" mc:Ignorable="w14 w15 w16se w16cid w16 w16cex w16sdtdh w16sdtfl w16du wp14">
   <w:p>
     <w:pPr>
       <w:pStyle w:val="Header"/>
@@ -2904,7 +2711,7 @@
 </file>
 
 <file path=word/numbering.xml><?xml version="1.0" encoding="utf-8"?>
-<w:numbering xmlns:wpc="http://schemas.microsoft.com/office/word/2010/wordprocessingCanvas" xmlns:cx="http://schemas.microsoft.com/office/drawing/2014/chartex" xmlns:cx1="http://schemas.microsoft.com/office/drawing/2015/9/8/chartex" xmlns:cx2="http://schemas.microsoft.com/office/drawing/2015/10/21/chartex" xmlns:cx3="http://schemas.microsoft.com/office/drawing/2016/5/9/chartex" xmlns:cx4="http://schemas.microsoft.com/office/drawing/2016/5/10/chartex" xmlns:cx5="http://schemas.microsoft.com/office/drawing/2016/5/11/chartex" xmlns:cx6="http://schemas.microsoft.com/office/drawing/2016/5/12/chartex" xmlns:cx7="http://schemas.microsoft.com/office/drawing/2016/5/13/chartex" xmlns:cx8="http://schemas.microsoft.com/office/drawing/2016/5/14/chartex" xmlns:mc="http://schemas.openxmlformats.org/markup-compatibility/2006" xmlns:aink="http://schemas.microsoft.com/office/drawing/2016/ink" xmlns:am3d="http://schemas.microsoft.com/office/drawing/2017/model3d" xmlns:o="urn:schemas-microsoft-com:office:office" xmlns:oel="http://schemas.microsoft.com/office/2019/extlst" xmlns:r="http://schemas.openxmlformats.org/officeDocument/2006/relationships" xmlns:m="http://schemas.openxmlformats.org/officeDocument/2006/math" xmlns:v="urn:schemas-microsoft-com:vml" xmlns:wp14="http://schemas.microsoft.com/office/word/2010/wordprocessingDrawing" xmlns:wp="http://schemas.openxmlformats.org/drawingml/2006/wordprocessingDrawing" xmlns:w10="urn:schemas-microsoft-com:office:word" xmlns:w="http://schemas.openxmlformats.org/wordprocessingml/2006/main" xmlns:w14="http://schemas.microsoft.com/office/word/2010/wordml" xmlns:w15="http://schemas.microsoft.com/office/word/2012/wordml" xmlns:w16cex="http://schemas.microsoft.com/office/word/2018/wordml/cex" xmlns:w16cid="http://schemas.microsoft.com/office/word/2016/wordml/cid" xmlns:w16="http://schemas.microsoft.com/office/word/2018/wordml" xmlns:w16sdtdh="http://schemas.microsoft.com/office/word/2020/wordml/sdtdatahash" xmlns:w16se="http://schemas.microsoft.com/office/word/2015/wordml/symex" xmlns:wpg="http://schemas.microsoft.com/office/word/2010/wordprocessingGroup" xmlns:wpi="http://schemas.microsoft.com/office/word/2010/wordprocessingInk" xmlns:wne="http://schemas.microsoft.com/office/word/2006/wordml" xmlns:wps="http://schemas.microsoft.com/office/word/2010/wordprocessingShape" mc:Ignorable="w14 w15 w16se w16cid w16 w16cex w16sdtdh wp14">
+<w:numbering xmlns:wpc="http://schemas.microsoft.com/office/word/2010/wordprocessingCanvas" xmlns:cx="http://schemas.microsoft.com/office/drawing/2014/chartex" xmlns:cx1="http://schemas.microsoft.com/office/drawing/2015/9/8/chartex" xmlns:cx2="http://schemas.microsoft.com/office/drawing/2015/10/21/chartex" xmlns:cx3="http://schemas.microsoft.com/office/drawing/2016/5/9/chartex" xmlns:cx4="http://schemas.microsoft.com/office/drawing/2016/5/10/chartex" xmlns:cx5="http://schemas.microsoft.com/office/drawing/2016/5/11/chartex" xmlns:cx6="http://schemas.microsoft.com/office/drawing/2016/5/12/chartex" xmlns:cx7="http://schemas.microsoft.com/office/drawing/2016/5/13/chartex" xmlns:cx8="http://schemas.microsoft.com/office/drawing/2016/5/14/chartex" xmlns:mc="http://schemas.openxmlformats.org/markup-compatibility/2006" xmlns:aink="http://schemas.microsoft.com/office/drawing/2016/ink" xmlns:am3d="http://schemas.microsoft.com/office/drawing/2017/model3d" xmlns:o="urn:schemas-microsoft-com:office:office" xmlns:oel="http://schemas.microsoft.com/office/2019/extlst" xmlns:r="http://schemas.openxmlformats.org/officeDocument/2006/relationships" xmlns:m="http://schemas.openxmlformats.org/officeDocument/2006/math" xmlns:v="urn:schemas-microsoft-com:vml" xmlns:wp14="http://schemas.microsoft.com/office/word/2010/wordprocessingDrawing" xmlns:wp="http://schemas.openxmlformats.org/drawingml/2006/wordprocessingDrawing" xmlns:w10="urn:schemas-microsoft-com:office:word" xmlns:w="http://schemas.openxmlformats.org/wordprocessingml/2006/main" xmlns:w14="http://schemas.microsoft.com/office/word/2010/wordml" xmlns:w15="http://schemas.microsoft.com/office/word/2012/wordml" xmlns:w16cex="http://schemas.microsoft.com/office/word/2018/wordml/cex" xmlns:w16cid="http://schemas.microsoft.com/office/word/2016/wordml/cid" xmlns:w16="http://schemas.microsoft.com/office/word/2018/wordml" xmlns:w16du="http://schemas.microsoft.com/office/word/2023/wordml/word16du" xmlns:w16sdtdh="http://schemas.microsoft.com/office/word/2020/wordml/sdtdatahash" xmlns:w16sdtfl="http://schemas.microsoft.com/office/word/2024/wordml/sdtformatlock" xmlns:w16se="http://schemas.microsoft.com/office/word/2015/wordml/symex" xmlns:wpg="http://schemas.microsoft.com/office/word/2010/wordprocessingGroup" xmlns:wpi="http://schemas.microsoft.com/office/word/2010/wordprocessingInk" xmlns:wne="http://schemas.microsoft.com/office/word/2006/wordml" xmlns:wps="http://schemas.microsoft.com/office/word/2010/wordprocessingShape" mc:Ignorable="w14 w15 w16se w16cid w16 w16cex w16sdtdh w16sdtfl w16du wp14">
   <w:abstractNum w:abstractNumId="0" w15:restartNumberingAfterBreak="0">
     <w:nsid w:val="1D631950"/>
     <w:multiLevelType w:val="hybridMultilevel"/>
@@ -3243,6 +3050,119 @@
       </w:rPr>
     </w:lvl>
   </w:abstractNum>
+  <w:abstractNum w:abstractNumId="3" w15:restartNumberingAfterBreak="0">
+    <w:nsid w:val="633C5217"/>
+    <w:multiLevelType w:val="hybridMultilevel"/>
+    <w:tmpl w:val="1BA28470"/>
+    <w:lvl w:ilvl="0" w:tplc="04090001">
+      <w:start w:val="1"/>
+      <w:numFmt w:val="bullet"/>
+      <w:lvlText w:val=""/>
+      <w:lvlJc w:val="left"/>
+      <w:pPr>
+        <w:ind w:left="720" w:hanging="360"/>
+      </w:pPr>
+      <w:rPr>
+        <w:rFonts w:ascii="Symbol" w:hAnsi="Symbol" w:hint="default"/>
+      </w:rPr>
+    </w:lvl>
+    <w:lvl w:ilvl="1" w:tplc="04090003" w:tentative="1">
+      <w:start w:val="1"/>
+      <w:numFmt w:val="bullet"/>
+      <w:lvlText w:val="o"/>
+      <w:lvlJc w:val="left"/>
+      <w:pPr>
+        <w:ind w:left="1440" w:hanging="360"/>
+      </w:pPr>
+      <w:rPr>
+        <w:rFonts w:ascii="Courier New" w:hAnsi="Courier New" w:cs="Courier New" w:hint="default"/>
+      </w:rPr>
+    </w:lvl>
+    <w:lvl w:ilvl="2" w:tplc="04090005" w:tentative="1">
+      <w:start w:val="1"/>
+      <w:numFmt w:val="bullet"/>
+      <w:lvlText w:val=""/>
+      <w:lvlJc w:val="left"/>
+      <w:pPr>
+        <w:ind w:left="2160" w:hanging="360"/>
+      </w:pPr>
+      <w:rPr>
+        <w:rFonts w:ascii="Wingdings" w:hAnsi="Wingdings" w:hint="default"/>
+      </w:rPr>
+    </w:lvl>
+    <w:lvl w:ilvl="3" w:tplc="04090001" w:tentative="1">
+      <w:start w:val="1"/>
+      <w:numFmt w:val="bullet"/>
+      <w:lvlText w:val=""/>
+      <w:lvlJc w:val="left"/>
+      <w:pPr>
+        <w:ind w:left="2880" w:hanging="360"/>
+      </w:pPr>
+      <w:rPr>
+        <w:rFonts w:ascii="Symbol" w:hAnsi="Symbol" w:hint="default"/>
+      </w:rPr>
+    </w:lvl>
+    <w:lvl w:ilvl="4" w:tplc="04090003" w:tentative="1">
+      <w:start w:val="1"/>
+      <w:numFmt w:val="bullet"/>
+      <w:lvlText w:val="o"/>
+      <w:lvlJc w:val="left"/>
+      <w:pPr>
+        <w:ind w:left="3600" w:hanging="360"/>
+      </w:pPr>
+      <w:rPr>
+        <w:rFonts w:ascii="Courier New" w:hAnsi="Courier New" w:cs="Courier New" w:hint="default"/>
+      </w:rPr>
+    </w:lvl>
+    <w:lvl w:ilvl="5" w:tplc="04090005" w:tentative="1">
+      <w:start w:val="1"/>
+      <w:numFmt w:val="bullet"/>
+      <w:lvlText w:val=""/>
+      <w:lvlJc w:val="left"/>
+      <w:pPr>
+        <w:ind w:left="4320" w:hanging="360"/>
+      </w:pPr>
+      <w:rPr>
+        <w:rFonts w:ascii="Wingdings" w:hAnsi="Wingdings" w:hint="default"/>
+      </w:rPr>
+    </w:lvl>
+    <w:lvl w:ilvl="6" w:tplc="04090001" w:tentative="1">
+      <w:start w:val="1"/>
+      <w:numFmt w:val="bullet"/>
+      <w:lvlText w:val=""/>
+      <w:lvlJc w:val="left"/>
+      <w:pPr>
+        <w:ind w:left="5040" w:hanging="360"/>
+      </w:pPr>
+      <w:rPr>
+        <w:rFonts w:ascii="Symbol" w:hAnsi="Symbol" w:hint="default"/>
+      </w:rPr>
+    </w:lvl>
+    <w:lvl w:ilvl="7" w:tplc="04090003" w:tentative="1">
+      <w:start w:val="1"/>
+      <w:numFmt w:val="bullet"/>
+      <w:lvlText w:val="o"/>
+      <w:lvlJc w:val="left"/>
+      <w:pPr>
+        <w:ind w:left="5760" w:hanging="360"/>
+      </w:pPr>
+      <w:rPr>
+        <w:rFonts w:ascii="Courier New" w:hAnsi="Courier New" w:cs="Courier New" w:hint="default"/>
+      </w:rPr>
+    </w:lvl>
+    <w:lvl w:ilvl="8" w:tplc="04090005" w:tentative="1">
+      <w:start w:val="1"/>
+      <w:numFmt w:val="bullet"/>
+      <w:lvlText w:val=""/>
+      <w:lvlJc w:val="left"/>
+      <w:pPr>
+        <w:ind w:left="6480" w:hanging="360"/>
+      </w:pPr>
+      <w:rPr>
+        <w:rFonts w:ascii="Wingdings" w:hAnsi="Wingdings" w:hint="default"/>
+      </w:rPr>
+    </w:lvl>
+  </w:abstractNum>
   <w:num w:numId="1" w16cid:durableId="287780358">
     <w:abstractNumId w:val="2"/>
   </w:num>
@@ -3252,11 +3172,14 @@
   <w:num w:numId="3" w16cid:durableId="927886743">
     <w:abstractNumId w:val="0"/>
   </w:num>
+  <w:num w:numId="4" w16cid:durableId="334503379">
+    <w:abstractNumId w:val="3"/>
+  </w:num>
 </w:numbering>
 </file>
 
 <file path=word/styles.xml><?xml version="1.0" encoding="utf-8"?>
-<w:styles xmlns:mc="http://schemas.openxmlformats.org/markup-compatibility/2006" xmlns:r="http://schemas.openxmlformats.org/officeDocument/2006/relationships" xmlns:w="http://schemas.openxmlformats.org/wordprocessingml/2006/main" xmlns:w14="http://schemas.microsoft.com/office/word/2010/wordml" xmlns:w15="http://schemas.microsoft.com/office/word/2012/wordml" xmlns:w16cex="http://schemas.microsoft.com/office/word/2018/wordml/cex" xmlns:w16cid="http://schemas.microsoft.com/office/word/2016/wordml/cid" xmlns:w16="http://schemas.microsoft.com/office/word/2018/wordml" xmlns:w16sdtdh="http://schemas.microsoft.com/office/word/2020/wordml/sdtdatahash" xmlns:w16se="http://schemas.microsoft.com/office/word/2015/wordml/symex" mc:Ignorable="w14 w15 w16se w16cid w16 w16cex w16sdtdh">
+<w:styles xmlns:mc="http://schemas.openxmlformats.org/markup-compatibility/2006" xmlns:r="http://schemas.openxmlformats.org/officeDocument/2006/relationships" xmlns:w="http://schemas.openxmlformats.org/wordprocessingml/2006/main" xmlns:w14="http://schemas.microsoft.com/office/word/2010/wordml" xmlns:w15="http://schemas.microsoft.com/office/word/2012/wordml" xmlns:w16cex="http://schemas.microsoft.com/office/word/2018/wordml/cex" xmlns:w16cid="http://schemas.microsoft.com/office/word/2016/wordml/cid" xmlns:w16="http://schemas.microsoft.com/office/word/2018/wordml" xmlns:w16du="http://schemas.microsoft.com/office/word/2023/wordml/word16du" xmlns:w16sdtdh="http://schemas.microsoft.com/office/word/2020/wordml/sdtdatahash" xmlns:w16sdtfl="http://schemas.microsoft.com/office/word/2024/wordml/sdtformatlock" xmlns:w16se="http://schemas.microsoft.com/office/word/2015/wordml/symex" mc:Ignorable="w14 w15 w16se w16cid w16 w16cex w16sdtdh w16sdtfl w16du">
   <w:docDefaults>
     <w:rPrDefault>
       <w:rPr>
@@ -4067,7 +3990,7 @@
 </file>
 
 <file path=word/glossary/document.xml><?xml version="1.0" encoding="utf-8"?>
-<w:glossaryDocument xmlns:wpc="http://schemas.microsoft.com/office/word/2010/wordprocessingCanvas" xmlns:cx="http://schemas.microsoft.com/office/drawing/2014/chartex" xmlns:cx1="http://schemas.microsoft.com/office/drawing/2015/9/8/chartex" xmlns:cx2="http://schemas.microsoft.com/office/drawing/2015/10/21/chartex" xmlns:cx3="http://schemas.microsoft.com/office/drawing/2016/5/9/chartex" xmlns:cx4="http://schemas.microsoft.com/office/drawing/2016/5/10/chartex" xmlns:cx5="http://schemas.microsoft.com/office/drawing/2016/5/11/chartex" xmlns:cx6="http://schemas.microsoft.com/office/drawing/2016/5/12/chartex" xmlns:cx7="http://schemas.microsoft.com/office/drawing/2016/5/13/chartex" xmlns:cx8="http://schemas.microsoft.com/office/drawing/2016/5/14/chartex" xmlns:mc="http://schemas.openxmlformats.org/markup-compatibility/2006" xmlns:aink="http://schemas.microsoft.com/office/drawing/2016/ink" xmlns:am3d="http://schemas.microsoft.com/office/drawing/2017/model3d" xmlns:o="urn:schemas-microsoft-com:office:office" xmlns:oel="http://schemas.microsoft.com/office/2019/extlst" xmlns:r="http://schemas.openxmlformats.org/officeDocument/2006/relationships" xmlns:m="http://schemas.openxmlformats.org/officeDocument/2006/math" xmlns:v="urn:schemas-microsoft-com:vml" xmlns:wp14="http://schemas.microsoft.com/office/word/2010/wordprocessingDrawing" xmlns:wp="http://schemas.openxmlformats.org/drawingml/2006/wordprocessingDrawing" xmlns:w10="urn:schemas-microsoft-com:office:word" xmlns:w="http://schemas.openxmlformats.org/wordprocessingml/2006/main" xmlns:w14="http://schemas.microsoft.com/office/word/2010/wordml" xmlns:w15="http://schemas.microsoft.com/office/word/2012/wordml" xmlns:w16cex="http://schemas.microsoft.com/office/word/2018/wordml/cex" xmlns:w16cid="http://schemas.microsoft.com/office/word/2016/wordml/cid" xmlns:w16="http://schemas.microsoft.com/office/word/2018/wordml" xmlns:w16sdtdh="http://schemas.microsoft.com/office/word/2020/wordml/sdtdatahash" xmlns:w16se="http://schemas.microsoft.com/office/word/2015/wordml/symex" xmlns:wpg="http://schemas.microsoft.com/office/word/2010/wordprocessingGroup" xmlns:wpi="http://schemas.microsoft.com/office/word/2010/wordprocessingInk" xmlns:wne="http://schemas.microsoft.com/office/word/2006/wordml" xmlns:wps="http://schemas.microsoft.com/office/word/2010/wordprocessingShape" mc:Ignorable="w14 w15 w16se w16cid w16 w16cex w16sdtdh wp14">
+<w:glossaryDocument xmlns:wpc="http://schemas.microsoft.com/office/word/2010/wordprocessingCanvas" xmlns:cx="http://schemas.microsoft.com/office/drawing/2014/chartex" xmlns:cx1="http://schemas.microsoft.com/office/drawing/2015/9/8/chartex" xmlns:cx2="http://schemas.microsoft.com/office/drawing/2015/10/21/chartex" xmlns:cx3="http://schemas.microsoft.com/office/drawing/2016/5/9/chartex" xmlns:cx4="http://schemas.microsoft.com/office/drawing/2016/5/10/chartex" xmlns:cx5="http://schemas.microsoft.com/office/drawing/2016/5/11/chartex" xmlns:cx6="http://schemas.microsoft.com/office/drawing/2016/5/12/chartex" xmlns:cx7="http://schemas.microsoft.com/office/drawing/2016/5/13/chartex" xmlns:cx8="http://schemas.microsoft.com/office/drawing/2016/5/14/chartex" xmlns:mc="http://schemas.openxmlformats.org/markup-compatibility/2006" xmlns:aink="http://schemas.microsoft.com/office/drawing/2016/ink" xmlns:am3d="http://schemas.microsoft.com/office/drawing/2017/model3d" xmlns:o="urn:schemas-microsoft-com:office:office" xmlns:oel="http://schemas.microsoft.com/office/2019/extlst" xmlns:r="http://schemas.openxmlformats.org/officeDocument/2006/relationships" xmlns:m="http://schemas.openxmlformats.org/officeDocument/2006/math" xmlns:v="urn:schemas-microsoft-com:vml" xmlns:wp14="http://schemas.microsoft.com/office/word/2010/wordprocessingDrawing" xmlns:wp="http://schemas.openxmlformats.org/drawingml/2006/wordprocessingDrawing" xmlns:w10="urn:schemas-microsoft-com:office:word" xmlns:w="http://schemas.openxmlformats.org/wordprocessingml/2006/main" xmlns:w14="http://schemas.microsoft.com/office/word/2010/wordml" xmlns:w15="http://schemas.microsoft.com/office/word/2012/wordml" xmlns:w16cex="http://schemas.microsoft.com/office/word/2018/wordml/cex" xmlns:w16cid="http://schemas.microsoft.com/office/word/2016/wordml/cid" xmlns:w16="http://schemas.microsoft.com/office/word/2018/wordml" xmlns:w16du="http://schemas.microsoft.com/office/word/2023/wordml/word16du" xmlns:w16sdtdh="http://schemas.microsoft.com/office/word/2020/wordml/sdtdatahash" xmlns:w16sdtfl="http://schemas.microsoft.com/office/word/2024/wordml/sdtformatlock" xmlns:w16se="http://schemas.microsoft.com/office/word/2015/wordml/symex" xmlns:wpg="http://schemas.microsoft.com/office/word/2010/wordprocessingGroup" xmlns:wpi="http://schemas.microsoft.com/office/word/2010/wordprocessingInk" xmlns:wne="http://schemas.microsoft.com/office/word/2006/wordml" xmlns:wps="http://schemas.microsoft.com/office/word/2010/wordprocessingShape" mc:Ignorable="w14 w15 w16se w16cid w16 w16cex w16sdtdh w16sdtfl w16du wp14">
   <w:docParts>
     <w:docPart>
       <w:docPartPr>
@@ -4103,9 +4026,9 @@
 </file>
 
 <file path=word/glossary/fontTable.xml><?xml version="1.0" encoding="utf-8"?>
-<w:fonts xmlns:mc="http://schemas.openxmlformats.org/markup-compatibility/2006" xmlns:r="http://schemas.openxmlformats.org/officeDocument/2006/relationships" xmlns:w="http://schemas.openxmlformats.org/wordprocessingml/2006/main" xmlns:w14="http://schemas.microsoft.com/office/word/2010/wordml" xmlns:w15="http://schemas.microsoft.com/office/word/2012/wordml" xmlns:w16cex="http://schemas.microsoft.com/office/word/2018/wordml/cex" xmlns:w16cid="http://schemas.microsoft.com/office/word/2016/wordml/cid" xmlns:w16="http://schemas.microsoft.com/office/word/2018/wordml" xmlns:w16sdtdh="http://schemas.microsoft.com/office/word/2020/wordml/sdtdatahash" xmlns:w16se="http://schemas.microsoft.com/office/word/2015/wordml/symex" mc:Ignorable="w14 w15 w16se w16cid w16 w16cex w16sdtdh">
+<w:fonts xmlns:mc="http://schemas.openxmlformats.org/markup-compatibility/2006" xmlns:r="http://schemas.openxmlformats.org/officeDocument/2006/relationships" xmlns:w="http://schemas.openxmlformats.org/wordprocessingml/2006/main" xmlns:w14="http://schemas.microsoft.com/office/word/2010/wordml" xmlns:w15="http://schemas.microsoft.com/office/word/2012/wordml" xmlns:w16cex="http://schemas.microsoft.com/office/word/2018/wordml/cex" xmlns:w16cid="http://schemas.microsoft.com/office/word/2016/wordml/cid" xmlns:w16="http://schemas.microsoft.com/office/word/2018/wordml" xmlns:w16du="http://schemas.microsoft.com/office/word/2023/wordml/word16du" xmlns:w16sdtdh="http://schemas.microsoft.com/office/word/2020/wordml/sdtdatahash" xmlns:w16sdtfl="http://schemas.microsoft.com/office/word/2024/wordml/sdtformatlock" xmlns:w16se="http://schemas.microsoft.com/office/word/2015/wordml/symex" mc:Ignorable="w14 w15 w16se w16cid w16 w16cex w16sdtdh w16sdtfl w16du">
   <w:font w:name="Helvetica">
-    <w:panose1 w:val="00000000000000000000"/>
+    <w:panose1 w:val="020B0604020202020204"/>
     <w:charset w:val="00"/>
     <w:family w:val="auto"/>
     <w:pitch w:val="variable"/>
@@ -4127,6 +4050,7 @@
     <w:sig w:usb0="E0002EFF" w:usb1="C0007843" w:usb2="00000009" w:usb3="00000000" w:csb0="000001FF" w:csb1="00000000"/>
   </w:font>
   <w:font w:name="Times New Roman">
+    <w:altName w:val="Times New Roman"/>
     <w:panose1 w:val="02020603050405020304"/>
     <w:charset w:val="00"/>
     <w:family w:val="roman"/>
@@ -4156,14 +4080,12 @@
     <w:sig w:usb0="E00002FF" w:usb1="6AC7FDFB" w:usb2="08000012" w:usb3="00000000" w:csb0="0002009F" w:csb1="00000000"/>
   </w:font>
   <w:font w:name="Aptos">
-    <w:panose1 w:val="020B0004020202020204"/>
     <w:charset w:val="00"/>
     <w:family w:val="swiss"/>
     <w:pitch w:val="variable"/>
     <w:sig w:usb0="20000287" w:usb1="00000003" w:usb2="00000000" w:usb3="00000000" w:csb0="0000019F" w:csb1="00000000"/>
   </w:font>
   <w:font w:name="Aptos Display">
-    <w:panose1 w:val="020B0004020202020204"/>
     <w:charset w:val="00"/>
     <w:family w:val="swiss"/>
     <w:pitch w:val="variable"/>
@@ -4173,7 +4095,7 @@
 </file>
 
 <file path=word/glossary/settings.xml><?xml version="1.0" encoding="utf-8"?>
-<w:settings xmlns:mc="http://schemas.openxmlformats.org/markup-compatibility/2006" xmlns:o="urn:schemas-microsoft-com:office:office" xmlns:r="http://schemas.openxmlformats.org/officeDocument/2006/relationships" xmlns:m="http://schemas.openxmlformats.org/officeDocument/2006/math" xmlns:v="urn:schemas-microsoft-com:vml" xmlns:w10="urn:schemas-microsoft-com:office:word" xmlns:w="http://schemas.openxmlformats.org/wordprocessingml/2006/main" xmlns:w14="http://schemas.microsoft.com/office/word/2010/wordml" xmlns:w15="http://schemas.microsoft.com/office/word/2012/wordml" xmlns:w16cex="http://schemas.microsoft.com/office/word/2018/wordml/cex" xmlns:w16cid="http://schemas.microsoft.com/office/word/2016/wordml/cid" xmlns:w16="http://schemas.microsoft.com/office/word/2018/wordml" xmlns:w16sdtdh="http://schemas.microsoft.com/office/word/2020/wordml/sdtdatahash" xmlns:w16se="http://schemas.microsoft.com/office/word/2015/wordml/symex" xmlns:sl="http://schemas.openxmlformats.org/schemaLibrary/2006/main" mc:Ignorable="w14 w15 w16se w16cid w16 w16cex w16sdtdh">
+<w:settings xmlns:mc="http://schemas.openxmlformats.org/markup-compatibility/2006" xmlns:o="urn:schemas-microsoft-com:office:office" xmlns:r="http://schemas.openxmlformats.org/officeDocument/2006/relationships" xmlns:m="http://schemas.openxmlformats.org/officeDocument/2006/math" xmlns:v="urn:schemas-microsoft-com:vml" xmlns:w10="urn:schemas-microsoft-com:office:word" xmlns:w="http://schemas.openxmlformats.org/wordprocessingml/2006/main" xmlns:w14="http://schemas.microsoft.com/office/word/2010/wordml" xmlns:w15="http://schemas.microsoft.com/office/word/2012/wordml" xmlns:w16cex="http://schemas.microsoft.com/office/word/2018/wordml/cex" xmlns:w16cid="http://schemas.microsoft.com/office/word/2016/wordml/cid" xmlns:w16="http://schemas.microsoft.com/office/word/2018/wordml" xmlns:w16du="http://schemas.microsoft.com/office/word/2023/wordml/word16du" xmlns:w16sdtdh="http://schemas.microsoft.com/office/word/2020/wordml/sdtdatahash" xmlns:w16sdtfl="http://schemas.microsoft.com/office/word/2024/wordml/sdtformatlock" xmlns:w16se="http://schemas.microsoft.com/office/word/2015/wordml/symex" xmlns:sl="http://schemas.openxmlformats.org/schemaLibrary/2006/main" mc:Ignorable="w14 w15 w16se w16cid w16 w16cex w16sdtdh w16sdtfl w16du">
   <w:view w:val="normal"/>
   <w:defaultTabStop w:val="720"/>
   <w:characterSpacingControl w:val="doNotCompress"/>
@@ -4189,6 +4111,7 @@
   <w:rsids>
     <w:rsidRoot w:val="00B0212A"/>
     <w:rsid w:val="002B3279"/>
+    <w:rsid w:val="00315148"/>
     <w:rsid w:val="003C6770"/>
     <w:rsid w:val="004B39ED"/>
     <w:rsid w:val="00945169"/>
@@ -4196,6 +4119,7 @@
     <w:rsid w:val="00A2171C"/>
     <w:rsid w:val="00AC3364"/>
     <w:rsid w:val="00B0212A"/>
+    <w:rsid w:val="00BB0B2B"/>
     <w:rsid w:val="00D72C8E"/>
     <w:rsid w:val="00FD31CE"/>
   </w:rsids>
@@ -4221,7 +4145,7 @@
 </file>
 
 <file path=word/glossary/styles.xml><?xml version="1.0" encoding="utf-8"?>
-<w:styles xmlns:mc="http://schemas.openxmlformats.org/markup-compatibility/2006" xmlns:r="http://schemas.openxmlformats.org/officeDocument/2006/relationships" xmlns:w="http://schemas.openxmlformats.org/wordprocessingml/2006/main" xmlns:w14="http://schemas.microsoft.com/office/word/2010/wordml" xmlns:w15="http://schemas.microsoft.com/office/word/2012/wordml" xmlns:w16cex="http://schemas.microsoft.com/office/word/2018/wordml/cex" xmlns:w16cid="http://schemas.microsoft.com/office/word/2016/wordml/cid" xmlns:w16="http://schemas.microsoft.com/office/word/2018/wordml" xmlns:w16sdtdh="http://schemas.microsoft.com/office/word/2020/wordml/sdtdatahash" xmlns:w16se="http://schemas.microsoft.com/office/word/2015/wordml/symex" mc:Ignorable="w14 w15 w16se w16cid w16 w16cex w16sdtdh">
+<w:styles xmlns:mc="http://schemas.openxmlformats.org/markup-compatibility/2006" xmlns:r="http://schemas.openxmlformats.org/officeDocument/2006/relationships" xmlns:w="http://schemas.openxmlformats.org/wordprocessingml/2006/main" xmlns:w14="http://schemas.microsoft.com/office/word/2010/wordml" xmlns:w15="http://schemas.microsoft.com/office/word/2012/wordml" xmlns:w16cex="http://schemas.microsoft.com/office/word/2018/wordml/cex" xmlns:w16cid="http://schemas.microsoft.com/office/word/2016/wordml/cid" xmlns:w16="http://schemas.microsoft.com/office/word/2018/wordml" xmlns:w16du="http://schemas.microsoft.com/office/word/2023/wordml/word16du" xmlns:w16sdtdh="http://schemas.microsoft.com/office/word/2020/wordml/sdtdatahash" xmlns:w16sdtfl="http://schemas.microsoft.com/office/word/2024/wordml/sdtformatlock" xmlns:w16se="http://schemas.microsoft.com/office/word/2015/wordml/symex" mc:Ignorable="w14 w15 w16se w16cid w16 w16cex w16sdtdh w16sdtfl w16du">
   <w:docDefaults>
     <w:rPrDefault>
       <w:rPr>
@@ -4673,7 +4597,7 @@
 </file>
 
 <file path=word/glossary/webSettings.xml><?xml version="1.0" encoding="utf-8"?>
-<w:webSettings xmlns:mc="http://schemas.openxmlformats.org/markup-compatibility/2006" xmlns:r="http://schemas.openxmlformats.org/officeDocument/2006/relationships" xmlns:w="http://schemas.openxmlformats.org/wordprocessingml/2006/main" xmlns:w14="http://schemas.microsoft.com/office/word/2010/wordml" xmlns:w15="http://schemas.microsoft.com/office/word/2012/wordml" xmlns:w16cex="http://schemas.microsoft.com/office/word/2018/wordml/cex" xmlns:w16cid="http://schemas.microsoft.com/office/word/2016/wordml/cid" xmlns:w16="http://schemas.microsoft.com/office/word/2018/wordml" xmlns:w16sdtdh="http://schemas.microsoft.com/office/word/2020/wordml/sdtdatahash" xmlns:w16se="http://schemas.microsoft.com/office/word/2015/wordml/symex" mc:Ignorable="w14 w15 w16se w16cid w16 w16cex w16sdtdh">
+<w:webSettings xmlns:mc="http://schemas.openxmlformats.org/markup-compatibility/2006" xmlns:r="http://schemas.openxmlformats.org/officeDocument/2006/relationships" xmlns:w="http://schemas.openxmlformats.org/wordprocessingml/2006/main" xmlns:w14="http://schemas.microsoft.com/office/word/2010/wordml" xmlns:w15="http://schemas.microsoft.com/office/word/2012/wordml" xmlns:w16cex="http://schemas.microsoft.com/office/word/2018/wordml/cex" xmlns:w16cid="http://schemas.microsoft.com/office/word/2016/wordml/cid" xmlns:w16="http://schemas.microsoft.com/office/word/2018/wordml" xmlns:w16du="http://schemas.microsoft.com/office/word/2023/wordml/word16du" xmlns:w16sdtdh="http://schemas.microsoft.com/office/word/2020/wordml/sdtdatahash" xmlns:w16sdtfl="http://schemas.microsoft.com/office/word/2024/wordml/sdtformatlock" xmlns:w16se="http://schemas.microsoft.com/office/word/2015/wordml/symex" mc:Ignorable="w14 w15 w16se w16cid w16 w16cex w16sdtdh w16sdtfl w16du">
   <w:optimizeForBrowser/>
   <w:allowPNG/>
 </w:webSettings>

</xml_diff>